<commit_message>
feedbacks from Aaron Cheng, Aaron Zoll and David.
</commit_message>
<xml_diff>
--- a/notes/Project_plan_HojunFei.docx
+++ b/notes/Project_plan_HojunFei.docx
@@ -62,26 +62,13 @@
       <w:r>
         <w:t xml:space="preserve">TODO: </w:t>
       </w:r>
-    </w:p>
-    <w:p>
-      <w:r>
-        <w:t xml:space="preserve">- to make slight changes to PPT; to do video recording; </w:t>
-      </w:r>
-      <w:proofErr w:type="spellStart"/>
-      <w:r>
-        <w:t>Hojun</w:t>
-      </w:r>
-      <w:proofErr w:type="spellEnd"/>
-      <w:r>
-        <w:t xml:space="preserve"> will try the </w:t>
-      </w:r>
-      <w:proofErr w:type="spellStart"/>
-      <w:r>
-        <w:t>Panapto</w:t>
-      </w:r>
-      <w:proofErr w:type="spellEnd"/>
-      <w:r>
-        <w:t xml:space="preserve"> first; </w:t>
+      <w:r>
+        <w:t xml:space="preserve"> Done 5/27</w:t>
+      </w:r>
+    </w:p>
+    <w:p>
+      <w:r>
+        <w:t xml:space="preserve">- to make slight changes to PPT; to do video recording; Hojun will try the Panapto first; </w:t>
       </w:r>
     </w:p>
     <w:p>
@@ -114,252 +101,281 @@
         <w:ind w:firstLine="220"/>
       </w:pPr>
       <w:r>
-        <w:t>&gt;</w:t>
-      </w:r>
-      <w:proofErr w:type="gramStart"/>
-      <w:r>
-        <w:t xml:space="preserve">&gt;  </w:t>
-      </w:r>
-      <w:r>
-        <w:t>the</w:t>
-      </w:r>
-      <w:proofErr w:type="gramEnd"/>
+        <w:t xml:space="preserve">&gt;&gt;  </w:t>
+      </w:r>
+      <w:r>
+        <w:t xml:space="preserve">the </w:t>
+      </w:r>
+      <w:r>
+        <w:t xml:space="preserve">same as </w:t>
+      </w:r>
+      <w:r>
+        <w:t xml:space="preserve">the </w:t>
+      </w:r>
+      <w:r>
+        <w:t xml:space="preserve">rectangle case; use polarplot; </w:t>
+      </w:r>
+    </w:p>
+    <w:p>
+      <w:r>
+        <w:t xml:space="preserve">== </w:t>
+      </w:r>
+      <w:r>
+        <w:t>5/31</w:t>
+      </w:r>
+      <w:r>
+        <w:t xml:space="preserve">: week </w:t>
+      </w:r>
+      <w:r>
+        <w:t>3</w:t>
+      </w:r>
       <w:r>
         <w:t xml:space="preserve"> </w:t>
       </w:r>
-      <w:r>
-        <w:t xml:space="preserve">same as </w:t>
-      </w:r>
-      <w:r>
-        <w:t xml:space="preserve">the </w:t>
-      </w:r>
-      <w:r>
-        <w:t xml:space="preserve">rectangle case; use </w:t>
-      </w:r>
-      <w:proofErr w:type="spellStart"/>
-      <w:r>
-        <w:t>polarplot</w:t>
-      </w:r>
-      <w:proofErr w:type="spellEnd"/>
-      <w:r>
-        <w:t xml:space="preserve">; </w:t>
-      </w:r>
-    </w:p>
-    <w:p/>
-    <w:p>
-      <w:pPr>
-        <w:rPr>
-          <w:b/>
-        </w:rPr>
-      </w:pPr>
-    </w:p>
-    <w:p>
-      <w:pPr>
-        <w:rPr>
-          <w:b/>
-        </w:rPr>
-      </w:pPr>
-    </w:p>
-    <w:p>
-      <w:pPr>
-        <w:rPr>
-          <w:b/>
-        </w:rPr>
-      </w:pPr>
-    </w:p>
-    <w:p>
-      <w:pPr>
-        <w:rPr>
-          <w:b/>
-        </w:rPr>
-      </w:pPr>
-    </w:p>
-    <w:p>
-      <w:pPr>
-        <w:rPr>
-          <w:b/>
-        </w:rPr>
-      </w:pPr>
-    </w:p>
-    <w:p>
-      <w:pPr>
-        <w:rPr>
-          <w:b/>
-        </w:rPr>
-      </w:pPr>
-    </w:p>
-    <w:p>
-      <w:pPr>
-        <w:rPr>
-          <w:b/>
-        </w:rPr>
-      </w:pPr>
-    </w:p>
-    <w:p>
-      <w:pPr>
-        <w:rPr>
-          <w:b/>
-        </w:rPr>
-      </w:pPr>
-    </w:p>
-    <w:p>
-      <w:pPr>
-        <w:rPr>
-          <w:b/>
-        </w:rPr>
-      </w:pPr>
-    </w:p>
-    <w:p>
-      <w:pPr>
-        <w:rPr>
-          <w:b/>
-        </w:rPr>
-      </w:pPr>
-    </w:p>
-    <w:p>
-      <w:pPr>
-        <w:rPr>
-          <w:b/>
-        </w:rPr>
-      </w:pPr>
-    </w:p>
-    <w:p>
-      <w:pPr>
-        <w:rPr>
-          <w:b/>
-        </w:rPr>
-      </w:pPr>
-    </w:p>
-    <w:p>
-      <w:pPr>
-        <w:rPr>
-          <w:b/>
-        </w:rPr>
-      </w:pPr>
-    </w:p>
-    <w:p>
-      <w:pPr>
-        <w:rPr>
-          <w:b/>
-        </w:rPr>
-      </w:pPr>
-    </w:p>
-    <w:p>
-      <w:pPr>
-        <w:rPr>
-          <w:b/>
-        </w:rPr>
-      </w:pPr>
-    </w:p>
-    <w:p>
-      <w:pPr>
-        <w:rPr>
-          <w:b/>
-        </w:rPr>
-      </w:pPr>
-    </w:p>
-    <w:p>
-      <w:pPr>
-        <w:rPr>
-          <w:b/>
-        </w:rPr>
-      </w:pPr>
-    </w:p>
-    <w:p>
-      <w:pPr>
-        <w:rPr>
-          <w:b/>
-        </w:rPr>
-      </w:pPr>
-    </w:p>
-    <w:p>
-      <w:pPr>
-        <w:rPr>
-          <w:b/>
-        </w:rPr>
-      </w:pPr>
-    </w:p>
-    <w:p>
-      <w:pPr>
-        <w:rPr>
-          <w:b/>
-        </w:rPr>
-      </w:pPr>
-    </w:p>
-    <w:p>
-      <w:pPr>
-        <w:rPr>
-          <w:b/>
-        </w:rPr>
-      </w:pPr>
-    </w:p>
-    <w:p>
-      <w:pPr>
-        <w:rPr>
-          <w:b/>
-        </w:rPr>
-      </w:pPr>
-    </w:p>
-    <w:p>
-      <w:pPr>
-        <w:rPr>
-          <w:b/>
-        </w:rPr>
-      </w:pPr>
-    </w:p>
-    <w:p>
-      <w:pPr>
-        <w:rPr>
-          <w:b/>
-        </w:rPr>
-      </w:pPr>
-    </w:p>
-    <w:p>
-      <w:pPr>
-        <w:rPr>
-          <w:b/>
-        </w:rPr>
-      </w:pPr>
-    </w:p>
-    <w:p>
-      <w:pPr>
-        <w:rPr>
-          <w:b/>
-        </w:rPr>
-      </w:pPr>
-    </w:p>
-    <w:p>
-      <w:pPr>
-        <w:rPr>
-          <w:b/>
-        </w:rPr>
-      </w:pPr>
-    </w:p>
-    <w:p>
-      <w:pPr>
-        <w:rPr>
-          <w:b/>
-        </w:rPr>
-      </w:pPr>
-    </w:p>
-    <w:p>
-      <w:pPr>
-        <w:rPr>
-          <w:b/>
-        </w:rPr>
-      </w:pPr>
-    </w:p>
-    <w:p>
-      <w:pPr>
-        <w:rPr>
-          <w:b/>
-        </w:rPr>
-      </w:pPr>
-      <w:r>
-        <w:rPr>
-          <w:b/>
-        </w:rPr>
-        <w:lastRenderedPageBreak/>
+    </w:p>
+    <w:p>
+      <w:pPr>
+        <w:pStyle w:val="ListParagraph"/>
+        <w:numPr>
+          <w:ilvl w:val="0"/>
+          <w:numId w:val="11"/>
+        </w:numPr>
+      </w:pPr>
+      <w:r>
+        <w:t xml:space="preserve">Explore </w:t>
+      </w:r>
+      <w:r>
+        <w:t>wave equation</w:t>
+      </w:r>
+    </w:p>
+    <w:p>
+      <w:r>
+        <w:t>=====</w:t>
+      </w:r>
+      <w:r>
+        <w:t xml:space="preserve"> 6/7</w:t>
+      </w:r>
+      <w:r>
+        <w:t xml:space="preserve"> week 4</w:t>
+      </w:r>
+    </w:p>
+    <w:p>
+      <w:pPr>
+        <w:pStyle w:val="ListParagraph"/>
+        <w:numPr>
+          <w:ilvl w:val="0"/>
+          <w:numId w:val="11"/>
+        </w:numPr>
+      </w:pPr>
+      <w:bookmarkStart w:id="0" w:name="_GoBack"/>
+      <w:bookmarkEnd w:id="0"/>
+    </w:p>
+    <w:p>
+      <w:pPr>
+        <w:rPr>
+          <w:b/>
+        </w:rPr>
+      </w:pPr>
+    </w:p>
+    <w:p>
+      <w:pPr>
+        <w:rPr>
+          <w:b/>
+        </w:rPr>
+      </w:pPr>
+    </w:p>
+    <w:p>
+      <w:pPr>
+        <w:rPr>
+          <w:b/>
+        </w:rPr>
+      </w:pPr>
+    </w:p>
+    <w:p>
+      <w:pPr>
+        <w:rPr>
+          <w:b/>
+        </w:rPr>
+      </w:pPr>
+    </w:p>
+    <w:p>
+      <w:pPr>
+        <w:rPr>
+          <w:b/>
+        </w:rPr>
+      </w:pPr>
+    </w:p>
+    <w:p>
+      <w:pPr>
+        <w:rPr>
+          <w:b/>
+        </w:rPr>
+      </w:pPr>
+    </w:p>
+    <w:p>
+      <w:pPr>
+        <w:rPr>
+          <w:b/>
+        </w:rPr>
+      </w:pPr>
+    </w:p>
+    <w:p>
+      <w:pPr>
+        <w:rPr>
+          <w:b/>
+        </w:rPr>
+      </w:pPr>
+    </w:p>
+    <w:p>
+      <w:pPr>
+        <w:rPr>
+          <w:b/>
+        </w:rPr>
+      </w:pPr>
+    </w:p>
+    <w:p>
+      <w:pPr>
+        <w:rPr>
+          <w:b/>
+        </w:rPr>
+      </w:pPr>
+    </w:p>
+    <w:p>
+      <w:pPr>
+        <w:rPr>
+          <w:b/>
+        </w:rPr>
+      </w:pPr>
+    </w:p>
+    <w:p>
+      <w:pPr>
+        <w:rPr>
+          <w:b/>
+        </w:rPr>
+      </w:pPr>
+    </w:p>
+    <w:p>
+      <w:pPr>
+        <w:rPr>
+          <w:b/>
+        </w:rPr>
+      </w:pPr>
+    </w:p>
+    <w:p>
+      <w:pPr>
+        <w:rPr>
+          <w:b/>
+        </w:rPr>
+      </w:pPr>
+    </w:p>
+    <w:p>
+      <w:pPr>
+        <w:rPr>
+          <w:b/>
+        </w:rPr>
+      </w:pPr>
+    </w:p>
+    <w:p>
+      <w:pPr>
+        <w:rPr>
+          <w:b/>
+        </w:rPr>
+      </w:pPr>
+    </w:p>
+    <w:p>
+      <w:pPr>
+        <w:rPr>
+          <w:b/>
+        </w:rPr>
+      </w:pPr>
+    </w:p>
+    <w:p>
+      <w:pPr>
+        <w:rPr>
+          <w:b/>
+        </w:rPr>
+      </w:pPr>
+    </w:p>
+    <w:p>
+      <w:pPr>
+        <w:rPr>
+          <w:b/>
+        </w:rPr>
+      </w:pPr>
+    </w:p>
+    <w:p>
+      <w:pPr>
+        <w:rPr>
+          <w:b/>
+        </w:rPr>
+      </w:pPr>
+    </w:p>
+    <w:p>
+      <w:pPr>
+        <w:rPr>
+          <w:b/>
+        </w:rPr>
+      </w:pPr>
+    </w:p>
+    <w:p>
+      <w:pPr>
+        <w:rPr>
+          <w:b/>
+        </w:rPr>
+      </w:pPr>
+    </w:p>
+    <w:p>
+      <w:pPr>
+        <w:rPr>
+          <w:b/>
+        </w:rPr>
+      </w:pPr>
+    </w:p>
+    <w:p>
+      <w:pPr>
+        <w:rPr>
+          <w:b/>
+        </w:rPr>
+      </w:pPr>
+    </w:p>
+    <w:p>
+      <w:pPr>
+        <w:rPr>
+          <w:b/>
+        </w:rPr>
+      </w:pPr>
+    </w:p>
+    <w:p>
+      <w:pPr>
+        <w:rPr>
+          <w:b/>
+        </w:rPr>
+      </w:pPr>
+    </w:p>
+    <w:p>
+      <w:pPr>
+        <w:rPr>
+          <w:b/>
+        </w:rPr>
+      </w:pPr>
+    </w:p>
+    <w:p>
+      <w:pPr>
+        <w:rPr>
+          <w:b/>
+        </w:rPr>
+      </w:pPr>
+    </w:p>
+    <w:p>
+      <w:pPr>
+        <w:rPr>
+          <w:b/>
+        </w:rPr>
+      </w:pPr>
+      <w:r>
+        <w:rPr>
+          <w:b/>
+        </w:rPr>
         <w:t xml:space="preserve">Project plan </w:t>
       </w:r>
       <w:r>
@@ -898,21 +914,7 @@
         <w:rPr>
           <w:rFonts w:ascii="Helvetica" w:hAnsi="Helvetica" w:cs="Helvetica"/>
         </w:rPr>
-        <w:t xml:space="preserve">   &gt;&gt; </w:t>
-      </w:r>
-      <w:proofErr w:type="gramStart"/>
-      <w:r>
-        <w:rPr>
-          <w:rFonts w:ascii="Helvetica" w:hAnsi="Helvetica" w:cs="Helvetica"/>
-        </w:rPr>
-        <w:t>5-15 minute</w:t>
-      </w:r>
-      <w:proofErr w:type="gramEnd"/>
-      <w:r>
-        <w:rPr>
-          <w:rFonts w:ascii="Helvetica" w:hAnsi="Helvetica" w:cs="Helvetica"/>
-        </w:rPr>
-        <w:t xml:space="preserve"> videos: explaining concepts; --- pre-class videos, then discussions/projects/problem-solving in class. </w:t>
+        <w:t xml:space="preserve">   &gt;&gt; 5-15 minute videos: explaining concepts; --- pre-class videos, then discussions/projects/problem-solving in class. </w:t>
       </w:r>
       <w:r>
         <w:rPr>
@@ -944,7 +946,6 @@
         </w:rPr>
         <w:t>/</w:t>
       </w:r>
-      <w:proofErr w:type="spellStart"/>
       <w:r>
         <w:rPr>
           <w:rFonts w:ascii="Helvetica" w:hAnsi="Helvetica" w:cs="Helvetica"/>
@@ -957,7 +958,6 @@
         </w:rPr>
         <w:t>anopto</w:t>
       </w:r>
-      <w:proofErr w:type="spellEnd"/>
       <w:r>
         <w:rPr>
           <w:rFonts w:ascii="Helvetica" w:hAnsi="Helvetica" w:cs="Helvetica"/>
@@ -1225,16 +1225,11 @@
       <w:r>
         <w:t xml:space="preserve">Video with </w:t>
       </w:r>
-      <w:proofErr w:type="spellStart"/>
       <w:r>
         <w:t>P</w:t>
       </w:r>
       <w:r>
-        <w:t>anopto</w:t>
-      </w:r>
-      <w:proofErr w:type="spellEnd"/>
-      <w:r>
-        <w:t xml:space="preserve">: </w:t>
+        <w:t xml:space="preserve">anopto: </w:t>
       </w:r>
       <w:r>
         <w:t xml:space="preserve">edit, </w:t>
@@ -1252,15 +1247,7 @@
         <w:t xml:space="preserve">video, because </w:t>
       </w:r>
       <w:r>
-        <w:t xml:space="preserve">this is a </w:t>
-      </w:r>
-      <w:proofErr w:type="gramStart"/>
-      <w:r>
-        <w:t>theory oriented</w:t>
-      </w:r>
-      <w:proofErr w:type="gramEnd"/>
-      <w:r>
-        <w:t xml:space="preserve"> course,</w:t>
+        <w:t>this is a theory oriented course,</w:t>
       </w:r>
       <w:r>
         <w:t xml:space="preserve"> so we focus on </w:t>
@@ -1311,15 +1298,7 @@
         <w:t xml:space="preserve">About payment: </w:t>
       </w:r>
       <w:r>
-        <w:t>15$/</w:t>
-      </w:r>
-      <w:proofErr w:type="spellStart"/>
-      <w:r>
-        <w:t>hrs</w:t>
-      </w:r>
-      <w:proofErr w:type="spellEnd"/>
-      <w:r>
-        <w:t>*300hrs. We may bring other hand for help if needed.</w:t>
+        <w:t>15$/hrs*300hrs. We may bring other hand for help if needed.</w:t>
       </w:r>
     </w:p>
     <w:p>
@@ -1363,7 +1342,6 @@
           <w:sz w:val="32"/>
           <w:szCs w:val="32"/>
         </w:rPr>
-        <w:lastRenderedPageBreak/>
         <w:t>P</w:t>
       </w:r>
       <w:r>
@@ -1411,10 +1389,7 @@
         <w:t>k1)</w:t>
       </w:r>
       <w:r>
-        <w:t xml:space="preserve">     % </w:t>
-      </w:r>
-      <w:r>
-        <w:t xml:space="preserve">DONE </w:t>
+        <w:t xml:space="preserve">     % DONE </w:t>
       </w:r>
       <w:r>
         <w:t>5/2</w:t>
@@ -1810,8 +1785,6 @@
         </w:rPr>
         <w:t xml:space="preserve"> </w:t>
       </w:r>
-      <w:bookmarkStart w:id="0" w:name="_GoBack"/>
-      <w:bookmarkEnd w:id="0"/>
     </w:p>
     <w:p>
       <w:pPr>
@@ -1997,7 +1970,6 @@
         </w:rPr>
         <w:t xml:space="preserve">: </w:t>
       </w:r>
-      <w:proofErr w:type="gramStart"/>
       <w:r>
         <w:rPr>
           <w:rFonts w:ascii="Helvetica" w:hAnsi="Helvetica" w:cs="Helvetica"/>
@@ -2010,7 +1982,6 @@
         </w:rPr>
         <w:t>e</w:t>
       </w:r>
-      <w:proofErr w:type="gramEnd"/>
       <w:r>
         <w:rPr>
           <w:rFonts w:ascii="Helvetica" w:hAnsi="Helvetica" w:cs="Helvetica"/>
@@ -2766,6 +2737,7 @@
         </w:numPr>
       </w:pPr>
       <w:r>
+        <w:lastRenderedPageBreak/>
         <w:t>Green’s function for HE with and without source term</w:t>
       </w:r>
     </w:p>
@@ -3882,6 +3854,118 @@
       <w:lvlJc w:val="left"/>
       <w:pPr>
         <w:ind w:left="6280" w:hanging="360"/>
+      </w:pPr>
+      <w:rPr>
+        <w:rFonts w:ascii="Wingdings" w:hAnsi="Wingdings" w:hint="default"/>
+      </w:rPr>
+    </w:lvl>
+  </w:abstractNum>
+  <w:abstractNum w:abstractNumId="10" w15:restartNumberingAfterBreak="0">
+    <w:nsid w:val="7ECC1A95"/>
+    <w:multiLevelType w:val="hybridMultilevel"/>
+    <w:tmpl w:val="DBCCC314"/>
+    <w:lvl w:ilvl="0" w:tplc="8A44F3BA">
+      <w:numFmt w:val="bullet"/>
+      <w:lvlText w:val="-"/>
+      <w:lvlJc w:val="left"/>
+      <w:pPr>
+        <w:ind w:left="460" w:hanging="360"/>
+      </w:pPr>
+      <w:rPr>
+        <w:rFonts w:ascii="Calibri" w:eastAsiaTheme="minorEastAsia" w:hAnsi="Calibri" w:cs="Calibri" w:hint="default"/>
+      </w:rPr>
+    </w:lvl>
+    <w:lvl w:ilvl="1" w:tplc="04090003" w:tentative="1">
+      <w:start w:val="1"/>
+      <w:numFmt w:val="bullet"/>
+      <w:lvlText w:val="o"/>
+      <w:lvlJc w:val="left"/>
+      <w:pPr>
+        <w:ind w:left="1180" w:hanging="360"/>
+      </w:pPr>
+      <w:rPr>
+        <w:rFonts w:ascii="Courier New" w:hAnsi="Courier New" w:cs="Courier New" w:hint="default"/>
+      </w:rPr>
+    </w:lvl>
+    <w:lvl w:ilvl="2" w:tplc="04090005" w:tentative="1">
+      <w:start w:val="1"/>
+      <w:numFmt w:val="bullet"/>
+      <w:lvlText w:val=""/>
+      <w:lvlJc w:val="left"/>
+      <w:pPr>
+        <w:ind w:left="1900" w:hanging="360"/>
+      </w:pPr>
+      <w:rPr>
+        <w:rFonts w:ascii="Wingdings" w:hAnsi="Wingdings" w:hint="default"/>
+      </w:rPr>
+    </w:lvl>
+    <w:lvl w:ilvl="3" w:tplc="04090001" w:tentative="1">
+      <w:start w:val="1"/>
+      <w:numFmt w:val="bullet"/>
+      <w:lvlText w:val=""/>
+      <w:lvlJc w:val="left"/>
+      <w:pPr>
+        <w:ind w:left="2620" w:hanging="360"/>
+      </w:pPr>
+      <w:rPr>
+        <w:rFonts w:ascii="Symbol" w:hAnsi="Symbol" w:hint="default"/>
+      </w:rPr>
+    </w:lvl>
+    <w:lvl w:ilvl="4" w:tplc="04090003" w:tentative="1">
+      <w:start w:val="1"/>
+      <w:numFmt w:val="bullet"/>
+      <w:lvlText w:val="o"/>
+      <w:lvlJc w:val="left"/>
+      <w:pPr>
+        <w:ind w:left="3340" w:hanging="360"/>
+      </w:pPr>
+      <w:rPr>
+        <w:rFonts w:ascii="Courier New" w:hAnsi="Courier New" w:cs="Courier New" w:hint="default"/>
+      </w:rPr>
+    </w:lvl>
+    <w:lvl w:ilvl="5" w:tplc="04090005" w:tentative="1">
+      <w:start w:val="1"/>
+      <w:numFmt w:val="bullet"/>
+      <w:lvlText w:val=""/>
+      <w:lvlJc w:val="left"/>
+      <w:pPr>
+        <w:ind w:left="4060" w:hanging="360"/>
+      </w:pPr>
+      <w:rPr>
+        <w:rFonts w:ascii="Wingdings" w:hAnsi="Wingdings" w:hint="default"/>
+      </w:rPr>
+    </w:lvl>
+    <w:lvl w:ilvl="6" w:tplc="04090001" w:tentative="1">
+      <w:start w:val="1"/>
+      <w:numFmt w:val="bullet"/>
+      <w:lvlText w:val=""/>
+      <w:lvlJc w:val="left"/>
+      <w:pPr>
+        <w:ind w:left="4780" w:hanging="360"/>
+      </w:pPr>
+      <w:rPr>
+        <w:rFonts w:ascii="Symbol" w:hAnsi="Symbol" w:hint="default"/>
+      </w:rPr>
+    </w:lvl>
+    <w:lvl w:ilvl="7" w:tplc="04090003" w:tentative="1">
+      <w:start w:val="1"/>
+      <w:numFmt w:val="bullet"/>
+      <w:lvlText w:val="o"/>
+      <w:lvlJc w:val="left"/>
+      <w:pPr>
+        <w:ind w:left="5500" w:hanging="360"/>
+      </w:pPr>
+      <w:rPr>
+        <w:rFonts w:ascii="Courier New" w:hAnsi="Courier New" w:cs="Courier New" w:hint="default"/>
+      </w:rPr>
+    </w:lvl>
+    <w:lvl w:ilvl="8" w:tplc="04090005" w:tentative="1">
+      <w:start w:val="1"/>
+      <w:numFmt w:val="bullet"/>
+      <w:lvlText w:val=""/>
+      <w:lvlJc w:val="left"/>
+      <w:pPr>
+        <w:ind w:left="6220" w:hanging="360"/>
       </w:pPr>
       <w:rPr>
         <w:rFonts w:ascii="Wingdings" w:hAnsi="Wingdings" w:hint="default"/>
@@ -3917,6 +4001,9 @@
   </w:num>
   <w:num w:numId="10">
     <w:abstractNumId w:val="5"/>
+  </w:num>
+  <w:num w:numId="11">
+    <w:abstractNumId w:val="10"/>
   </w:num>
 </w:numbering>
 </file>

</xml_diff>

<commit_message>
update plans and add a book.
</commit_message>
<xml_diff>
--- a/notes/Project_plan_HojunFei.docx
+++ b/notes/Project_plan_HojunFei.docx
@@ -148,6 +148,7 @@
         <w:t xml:space="preserve">; </w:t>
       </w:r>
     </w:p>
+    <w:p/>
     <w:p>
       <w:r>
         <w:t xml:space="preserve">== </w:t>
@@ -179,6 +180,21 @@
       <w:r>
         <w:t>wave equation</w:t>
       </w:r>
+      <w:r>
+        <w:t xml:space="preserve">: standing/traveling wave; </w:t>
+      </w:r>
+      <w:r>
+        <w:t>&gt;&gt;</w:t>
+      </w:r>
+      <w:r>
+        <w:t xml:space="preserve">&gt; </w:t>
+      </w:r>
+      <w:r>
+        <w:t>DONE</w:t>
+      </w:r>
+      <w:r>
+        <w:t xml:space="preserve"> in week 4</w:t>
+      </w:r>
     </w:p>
     <w:p>
       <w:r>
@@ -189,6 +205,9 @@
       </w:r>
       <w:r>
         <w:t xml:space="preserve"> week 4</w:t>
+      </w:r>
+      <w:r>
+        <w:t xml:space="preserve"> </w:t>
       </w:r>
     </w:p>
     <w:p>
@@ -199,263 +218,30 @@
           <w:numId w:val="11"/>
         </w:numPr>
       </w:pPr>
-    </w:p>
-    <w:p>
-      <w:pPr>
-        <w:rPr>
-          <w:b/>
-        </w:rPr>
-      </w:pPr>
-    </w:p>
-    <w:p>
-      <w:pPr>
-        <w:rPr>
-          <w:b/>
-        </w:rPr>
-      </w:pPr>
-    </w:p>
-    <w:p>
-      <w:pPr>
-        <w:rPr>
-          <w:b/>
-        </w:rPr>
-      </w:pPr>
-    </w:p>
-    <w:p>
-      <w:pPr>
-        <w:rPr>
-          <w:b/>
-        </w:rPr>
-      </w:pPr>
-    </w:p>
-    <w:p>
-      <w:pPr>
-        <w:rPr>
-          <w:b/>
-        </w:rPr>
-      </w:pPr>
-    </w:p>
-    <w:p>
-      <w:pPr>
-        <w:rPr>
-          <w:b/>
-        </w:rPr>
-      </w:pPr>
-    </w:p>
-    <w:p>
-      <w:pPr>
-        <w:rPr>
-          <w:b/>
-        </w:rPr>
-      </w:pPr>
-    </w:p>
-    <w:p>
-      <w:pPr>
-        <w:rPr>
-          <w:b/>
-        </w:rPr>
-      </w:pPr>
-    </w:p>
-    <w:p>
-      <w:pPr>
-        <w:rPr>
-          <w:b/>
-        </w:rPr>
-      </w:pPr>
-    </w:p>
-    <w:p>
-      <w:pPr>
-        <w:rPr>
-          <w:b/>
-        </w:rPr>
-      </w:pPr>
-    </w:p>
-    <w:p>
-      <w:pPr>
-        <w:rPr>
-          <w:b/>
-        </w:rPr>
-      </w:pPr>
-    </w:p>
-    <w:p>
-      <w:pPr>
-        <w:rPr>
-          <w:b/>
-        </w:rPr>
-      </w:pPr>
-    </w:p>
-    <w:p>
-      <w:pPr>
-        <w:rPr>
-          <w:b/>
-        </w:rPr>
-      </w:pPr>
-    </w:p>
-    <w:p>
-      <w:pPr>
-        <w:rPr>
-          <w:b/>
-        </w:rPr>
-      </w:pPr>
-    </w:p>
-    <w:p>
-      <w:pPr>
-        <w:rPr>
-          <w:b/>
-        </w:rPr>
-      </w:pPr>
-    </w:p>
-    <w:p>
-      <w:pPr>
-        <w:rPr>
-          <w:b/>
-        </w:rPr>
-      </w:pPr>
-    </w:p>
-    <w:p>
-      <w:pPr>
-        <w:rPr>
-          <w:b/>
-        </w:rPr>
-      </w:pPr>
-    </w:p>
-    <w:p>
-      <w:pPr>
-        <w:rPr>
-          <w:b/>
-        </w:rPr>
-      </w:pPr>
-    </w:p>
-    <w:p>
-      <w:pPr>
-        <w:rPr>
-          <w:b/>
-        </w:rPr>
-      </w:pPr>
-    </w:p>
-    <w:p>
-      <w:pPr>
-        <w:rPr>
-          <w:b/>
-        </w:rPr>
-      </w:pPr>
-    </w:p>
-    <w:p>
-      <w:pPr>
-        <w:rPr>
-          <w:b/>
-        </w:rPr>
-      </w:pPr>
-    </w:p>
-    <w:p>
-      <w:pPr>
-        <w:rPr>
-          <w:b/>
-        </w:rPr>
-      </w:pPr>
-    </w:p>
-    <w:p>
-      <w:pPr>
-        <w:rPr>
-          <w:b/>
-        </w:rPr>
-      </w:pPr>
-    </w:p>
-    <w:p>
-      <w:pPr>
-        <w:rPr>
-          <w:b/>
-        </w:rPr>
-      </w:pPr>
-    </w:p>
-    <w:p>
-      <w:pPr>
-        <w:rPr>
-          <w:b/>
-        </w:rPr>
-      </w:pPr>
-    </w:p>
-    <w:p>
-      <w:pPr>
-        <w:rPr>
-          <w:b/>
-        </w:rPr>
-      </w:pPr>
-    </w:p>
-    <w:p>
-      <w:pPr>
-        <w:rPr>
-          <w:b/>
-        </w:rPr>
-      </w:pPr>
-    </w:p>
-    <w:p>
-      <w:pPr>
-        <w:rPr>
-          <w:b/>
-        </w:rPr>
-      </w:pPr>
-    </w:p>
-    <w:p>
-      <w:pPr>
-        <w:rPr>
-          <w:b/>
-        </w:rPr>
-      </w:pPr>
-      <w:r>
-        <w:rPr>
-          <w:b/>
-        </w:rPr>
-        <w:t xml:space="preserve">Project plan </w:t>
-      </w:r>
-      <w:r>
-        <w:rPr>
-          <w:b/>
-        </w:rPr>
-        <w:t xml:space="preserve">for </w:t>
-      </w:r>
-      <w:r>
-        <w:rPr>
-          <w:b/>
-        </w:rPr>
-        <w:t>PDE Technology Fellow</w:t>
-      </w:r>
-    </w:p>
-    <w:p/>
-    <w:p>
-      <w:pPr>
-        <w:rPr>
-          <w:b/>
-        </w:rPr>
-      </w:pPr>
-      <w:r>
-        <w:rPr>
-          <w:b/>
-        </w:rPr>
-        <w:t>Phase 1: project</w:t>
-      </w:r>
-      <w:r>
-        <w:rPr>
-          <w:b/>
-        </w:rPr>
-        <w:t>s</w:t>
-      </w:r>
-      <w:r>
-        <w:rPr>
-          <w:b/>
-        </w:rPr>
-        <w:t xml:space="preserve"> development</w:t>
-      </w:r>
-      <w:r>
-        <w:rPr>
-          <w:b/>
-        </w:rPr>
-        <w:t xml:space="preserve">; May 17--- July 31, 2021. </w:t>
-      </w:r>
-      <w:r>
-        <w:rPr>
-          <w:b/>
-        </w:rPr>
+      <w:r>
+        <w:t xml:space="preserve">String with a fixed end and a forced end </w:t>
+      </w:r>
+    </w:p>
+    <w:p>
+      <w:r>
+        <w:t>===== 6/</w:t>
+      </w:r>
+      <w:r>
+        <w:t>1</w:t>
+      </w:r>
+      <w:r>
+        <w:t>4</w:t>
+      </w:r>
+      <w:r>
+        <w:t xml:space="preserve"> week </w:t>
+      </w:r>
+      <w:r>
+        <w:t>5</w:t>
+      </w:r>
+      <w:r>
+        <w:t xml:space="preserve">  </w:t>
+      </w:r>
+      <w:r>
         <w:t xml:space="preserve"> </w:t>
       </w:r>
     </w:p>
@@ -464,26 +250,74 @@
         <w:pStyle w:val="ListParagraph"/>
         <w:numPr>
           <w:ilvl w:val="0"/>
-          <w:numId w:val="6"/>
+          <w:numId w:val="11"/>
         </w:numPr>
       </w:pPr>
       <w:r>
-        <w:t xml:space="preserve">10 weeks; </w:t>
-      </w:r>
-      <w:r>
-        <w:t>6 projects</w:t>
-      </w:r>
-      <w:r>
-        <w:t xml:space="preserve"> in Week1-9; </w:t>
-      </w:r>
-      <w:r>
-        <w:t>Review in Wk</w:t>
-      </w:r>
-      <w:r>
-        <w:t>10</w:t>
-      </w:r>
-      <w:r>
-        <w:t xml:space="preserve">. </w:t>
+        <w:t>String with a fixed end and a forced end</w:t>
+      </w:r>
+      <w:r>
+        <w:t>. &gt;&gt;&gt;</w:t>
+      </w:r>
+      <w:proofErr w:type="gramStart"/>
+      <w:r>
+        <w:t xml:space="preserve">&gt; </w:t>
+      </w:r>
+      <w:r>
+        <w:t xml:space="preserve"> code</w:t>
+      </w:r>
+      <w:proofErr w:type="gramEnd"/>
+      <w:r>
+        <w:t xml:space="preserve"> done</w:t>
+      </w:r>
+      <w:r>
+        <w:t xml:space="preserve"> by FL</w:t>
+      </w:r>
+      <w:r>
+        <w:t xml:space="preserve">; </w:t>
+      </w:r>
+      <w:proofErr w:type="spellStart"/>
+      <w:r>
+        <w:t>Hojun</w:t>
+      </w:r>
+      <w:proofErr w:type="spellEnd"/>
+      <w:r>
+        <w:t xml:space="preserve"> added </w:t>
+      </w:r>
+      <w:r>
+        <w:t>black</w:t>
+      </w:r>
+      <w:r>
+        <w:t xml:space="preserve"> </w:t>
+      </w:r>
+      <w:r>
+        <w:t xml:space="preserve">background; </w:t>
+      </w:r>
+      <w:r>
+        <w:t>slide</w:t>
+      </w:r>
+      <w:r>
+        <w:t>s</w:t>
+      </w:r>
+      <w:r>
+        <w:t xml:space="preserve"> not yet. </w:t>
+      </w:r>
+    </w:p>
+    <w:p>
+      <w:r>
+        <w:t>===== 6/</w:t>
+      </w:r>
+      <w:r>
+        <w:t>21</w:t>
+      </w:r>
+      <w:r>
+        <w:t xml:space="preserve"> week </w:t>
+      </w:r>
+      <w:r>
+        <w:t>6</w:t>
+      </w:r>
+      <w:r>
+        <w:t>:</w:t>
       </w:r>
     </w:p>
     <w:p>
@@ -491,65 +325,56 @@
         <w:pStyle w:val="ListParagraph"/>
         <w:numPr>
           <w:ilvl w:val="0"/>
-          <w:numId w:val="6"/>
+          <w:numId w:val="11"/>
         </w:numPr>
       </w:pPr>
-      <w:r>
-        <w:t xml:space="preserve">2 </w:t>
-      </w:r>
-      <w:r>
-        <w:t>m</w:t>
-      </w:r>
-      <w:r>
-        <w:t>eetings(30-45min)</w:t>
-      </w:r>
-      <w:r>
-        <w:t>/week</w:t>
-      </w:r>
-      <w:r>
-        <w:t>: Monday 10am(11EST); Thursday 10am(11EST)</w:t>
-      </w:r>
-    </w:p>
-    <w:p>
-      <w:pPr>
-        <w:ind w:left="800"/>
-      </w:pPr>
-      <w:r>
-        <w:t xml:space="preserve">+ Monday meeting: </w:t>
-      </w:r>
-      <w:r>
-        <w:t xml:space="preserve">set </w:t>
-      </w:r>
-      <w:r>
-        <w:t xml:space="preserve">details of </w:t>
-      </w:r>
-      <w:r>
-        <w:t>project</w:t>
-      </w:r>
-      <w:r>
-        <w:t xml:space="preserve"> and </w:t>
-      </w:r>
-      <w:r>
-        <w:t xml:space="preserve">tasks of the week. </w:t>
-      </w:r>
+      <w:proofErr w:type="spellStart"/>
+      <w:r>
+        <w:t>Hojun</w:t>
+      </w:r>
+      <w:proofErr w:type="spellEnd"/>
       <w:r>
         <w:t xml:space="preserve"> </w:t>
       </w:r>
       <w:r>
-        <w:br/>
-        <w:t xml:space="preserve">+ </w:t>
-      </w:r>
-      <w:r>
-        <w:t>Thursday meeting</w:t>
-      </w:r>
-      <w:r>
-        <w:t>:</w:t>
-      </w:r>
-      <w:r>
-        <w:t xml:space="preserve"> report and conclude</w:t>
-      </w:r>
-      <w:r>
-        <w:t xml:space="preserve">. </w:t>
+        <w:t xml:space="preserve">updated </w:t>
+      </w:r>
+      <w:r>
+        <w:t>Gibbs Phenomenon recording</w:t>
+      </w:r>
+      <w:r>
+        <w:t xml:space="preserve"> (</w:t>
+      </w:r>
+      <w:proofErr w:type="spellStart"/>
+      <w:r>
+        <w:t>FL</w:t>
+      </w:r>
+      <w:r>
+        <w:t>+Casey’</w:t>
+      </w:r>
+      <w:r>
+        <w:t>s</w:t>
+      </w:r>
+      <w:proofErr w:type="spellEnd"/>
+      <w:r>
+        <w:t xml:space="preserve"> comments</w:t>
+      </w:r>
+      <w:r>
+        <w:t>)</w:t>
+      </w:r>
+    </w:p>
+    <w:p>
+      <w:r>
+        <w:t xml:space="preserve">=== </w:t>
+      </w:r>
+      <w:r>
+        <w:t>6/</w:t>
+      </w:r>
+      <w:r>
+        <w:t>28</w:t>
+      </w:r>
+      <w:r>
+        <w:t xml:space="preserve"> week 7</w:t>
       </w:r>
     </w:p>
     <w:p>
@@ -557,62 +382,117 @@
         <w:pStyle w:val="ListParagraph"/>
         <w:numPr>
           <w:ilvl w:val="0"/>
-          <w:numId w:val="6"/>
+          <w:numId w:val="11"/>
         </w:numPr>
       </w:pPr>
-      <w:r>
-        <w:t>Document shar</w:t>
-      </w:r>
-      <w:r>
-        <w:t xml:space="preserve">ing </w:t>
-      </w:r>
-      <w:r>
-        <w:t>by</w:t>
-      </w:r>
-      <w:r>
-        <w:t xml:space="preserve"> Git</w:t>
-      </w:r>
-      <w:r>
-        <w:t>H</w:t>
-      </w:r>
-      <w:r>
-        <w:t xml:space="preserve">ub. </w:t>
-      </w:r>
-    </w:p>
-    <w:p>
-      <w:pPr>
-        <w:rPr>
-          <w:b/>
-        </w:rPr>
-      </w:pPr>
-      <w:r>
-        <w:rPr>
-          <w:b/>
-        </w:rPr>
-        <w:t xml:space="preserve">Phase 2: </w:t>
-      </w:r>
-      <w:r>
-        <w:rPr>
-          <w:b/>
-        </w:rPr>
-        <w:t xml:space="preserve">teaching implementation. </w:t>
-      </w:r>
-      <w:r>
-        <w:rPr>
-          <w:b/>
-        </w:rPr>
-        <w:t xml:space="preserve">Spring </w:t>
-      </w:r>
-      <w:r>
-        <w:rPr>
-          <w:b/>
-        </w:rPr>
-        <w:t xml:space="preserve">2022. </w:t>
-      </w:r>
-    </w:p>
-    <w:p/>
-    <w:p>
-      <w:pPr>
+      <w:proofErr w:type="spellStart"/>
+      <w:r>
+        <w:t>Hojun</w:t>
+      </w:r>
+      <w:proofErr w:type="spellEnd"/>
+      <w:r>
+        <w:t xml:space="preserve"> wrote note about SLEP numerical approximation by Finite Difference. </w:t>
+      </w:r>
+    </w:p>
+    <w:p>
+      <w:pPr>
+        <w:pStyle w:val="ListParagraph"/>
+        <w:numPr>
+          <w:ilvl w:val="0"/>
+          <w:numId w:val="11"/>
+        </w:numPr>
+      </w:pPr>
+      <w:r>
+        <w:t xml:space="preserve">Qingci </w:t>
+      </w:r>
+      <w:proofErr w:type="gramStart"/>
+      <w:r>
+        <w:t>An</w:t>
+      </w:r>
+      <w:proofErr w:type="gramEnd"/>
+      <w:r>
+        <w:t xml:space="preserve"> join the project to help (</w:t>
+      </w:r>
+      <w:r>
+        <w:t>7/2</w:t>
+      </w:r>
+      <w:r>
+        <w:t>)</w:t>
+      </w:r>
+    </w:p>
+    <w:p>
+      <w:pPr>
+        <w:ind w:left="100"/>
+      </w:pPr>
+      <w:proofErr w:type="spellStart"/>
+      <w:r>
+        <w:t>Todo</w:t>
+      </w:r>
+      <w:proofErr w:type="spellEnd"/>
+      <w:r>
+        <w:t>:</w:t>
+      </w:r>
+    </w:p>
+    <w:p>
+      <w:pPr>
+        <w:pStyle w:val="ListParagraph"/>
+        <w:numPr>
+          <w:ilvl w:val="0"/>
+          <w:numId w:val="11"/>
+        </w:numPr>
+      </w:pPr>
+      <w:r>
+        <w:t xml:space="preserve">code (use </w:t>
+      </w:r>
+      <w:proofErr w:type="spellStart"/>
+      <w:r>
+        <w:t>eig</w:t>
+      </w:r>
+      <w:proofErr w:type="spellEnd"/>
+      <w:r>
+        <w:t>(</w:t>
+      </w:r>
+      <w:proofErr w:type="gramStart"/>
+      <w:r>
+        <w:t>A,R</w:t>
+      </w:r>
+      <w:proofErr w:type="gramEnd"/>
+      <w:r>
+        <w:t xml:space="preserve">)); with p, p’, q, r as input  </w:t>
+      </w:r>
+    </w:p>
+    <w:p>
+      <w:pPr>
+        <w:pStyle w:val="ListParagraph"/>
+        <w:numPr>
+          <w:ilvl w:val="0"/>
+          <w:numId w:val="11"/>
+        </w:numPr>
+      </w:pPr>
+      <w:r>
+        <w:t xml:space="preserve">Test what happens when N goes large (change </w:t>
+      </w:r>
+      <w:proofErr w:type="spellStart"/>
+      <w:proofErr w:type="gramStart"/>
+      <w:r>
+        <w:t>p,q</w:t>
+      </w:r>
+      <w:proofErr w:type="gramEnd"/>
+      <w:r>
+        <w:t>,r</w:t>
+      </w:r>
+      <w:proofErr w:type="spellEnd"/>
+      <w:r>
+        <w:t>) and see if Gibbs phenomenon happens</w:t>
+      </w:r>
+    </w:p>
+    <w:p>
+      <w:pPr>
+        <w:pStyle w:val="ListParagraph"/>
+        <w:numPr>
+          <w:ilvl w:val="0"/>
+          <w:numId w:val="11"/>
+        </w:numPr>
         <w:tabs>
           <w:tab w:val="left" w:pos="720"/>
           <w:tab w:val="left" w:pos="1440"/>
@@ -638,7 +518,25 @@
         <w:rPr>
           <w:rFonts w:ascii="Helvetica" w:hAnsi="Helvetica" w:cs="Helvetica"/>
         </w:rPr>
-        <w:t xml:space="preserve">==== TO pay attention to: </w:t>
+        <w:t>&gt;&gt; heat flow on a non-uniform rod; (week 6</w:t>
+      </w:r>
+      <w:r>
+        <w:rPr>
+          <w:rFonts w:ascii="Helvetica" w:hAnsi="Helvetica" w:cs="Helvetica"/>
+        </w:rPr>
+        <w:t>&gt;&gt;</w:t>
+      </w:r>
+      <w:r>
+        <w:rPr>
+          <w:rFonts w:ascii="Helvetica" w:hAnsi="Helvetica" w:cs="Helvetica"/>
+        </w:rPr>
+        <w:t>7</w:t>
+      </w:r>
+      <w:r>
+        <w:rPr>
+          <w:rFonts w:ascii="Helvetica" w:hAnsi="Helvetica" w:cs="Helvetica"/>
+        </w:rPr>
+        <w:t>)</w:t>
       </w:r>
     </w:p>
     <w:p>
@@ -660,17 +558,403 @@
         <w:autoSpaceDE w:val="0"/>
         <w:autoSpaceDN w:val="0"/>
         <w:adjustRightInd w:val="0"/>
-        <w:rPr>
-          <w:rFonts w:ascii="Helvetica" w:hAnsi="Helvetica" w:cs="Helvetica"/>
-        </w:rPr>
-      </w:pPr>
-      <w:r>
-        <w:rPr>
-          <w:rFonts w:ascii="Helvetica" w:hAnsi="Helvetica" w:cs="Helvetica"/>
-        </w:rPr>
-        <w:t xml:space="preserve">  - keep it well-documented; </w:t>
-      </w:r>
-    </w:p>
+        <w:ind w:left="100"/>
+        <w:rPr>
+          <w:rFonts w:ascii="Helvetica" w:hAnsi="Helvetica" w:cs="Helvetica"/>
+        </w:rPr>
+      </w:pPr>
+      <w:r>
+        <w:rPr>
+          <w:rFonts w:ascii="Helvetica" w:hAnsi="Helvetica" w:cs="Helvetica"/>
+        </w:rPr>
+        <w:t xml:space="preserve">      &gt;&gt; vibrations of a non-uniform string; (week 7</w:t>
+      </w:r>
+      <w:bookmarkStart w:id="0" w:name="_GoBack"/>
+      <w:bookmarkEnd w:id="0"/>
+      <w:r>
+        <w:rPr>
+          <w:rFonts w:ascii="Helvetica" w:hAnsi="Helvetica" w:cs="Helvetica"/>
+        </w:rPr>
+        <w:t>)</w:t>
+      </w:r>
+    </w:p>
+    <w:p>
+      <w:r>
+        <w:t xml:space="preserve">=== </w:t>
+      </w:r>
+      <w:r>
+        <w:t>7/</w:t>
+      </w:r>
+      <w:r>
+        <w:t xml:space="preserve">5 week </w:t>
+      </w:r>
+      <w:r>
+        <w:t xml:space="preserve">8 </w:t>
+      </w:r>
+    </w:p>
+    <w:p/>
+    <w:p>
+      <w:pPr>
+        <w:rPr>
+          <w:b/>
+        </w:rPr>
+      </w:pPr>
+    </w:p>
+    <w:p>
+      <w:pPr>
+        <w:rPr>
+          <w:b/>
+        </w:rPr>
+      </w:pPr>
+    </w:p>
+    <w:p>
+      <w:pPr>
+        <w:rPr>
+          <w:b/>
+        </w:rPr>
+      </w:pPr>
+    </w:p>
+    <w:p>
+      <w:pPr>
+        <w:rPr>
+          <w:b/>
+        </w:rPr>
+      </w:pPr>
+    </w:p>
+    <w:p>
+      <w:pPr>
+        <w:rPr>
+          <w:b/>
+        </w:rPr>
+      </w:pPr>
+    </w:p>
+    <w:p>
+      <w:pPr>
+        <w:rPr>
+          <w:b/>
+        </w:rPr>
+      </w:pPr>
+    </w:p>
+    <w:p>
+      <w:pPr>
+        <w:rPr>
+          <w:b/>
+        </w:rPr>
+      </w:pPr>
+    </w:p>
+    <w:p>
+      <w:pPr>
+        <w:rPr>
+          <w:b/>
+        </w:rPr>
+      </w:pPr>
+    </w:p>
+    <w:p>
+      <w:pPr>
+        <w:rPr>
+          <w:b/>
+        </w:rPr>
+      </w:pPr>
+    </w:p>
+    <w:p>
+      <w:pPr>
+        <w:rPr>
+          <w:b/>
+        </w:rPr>
+      </w:pPr>
+    </w:p>
+    <w:p>
+      <w:pPr>
+        <w:rPr>
+          <w:b/>
+        </w:rPr>
+      </w:pPr>
+    </w:p>
+    <w:p>
+      <w:pPr>
+        <w:rPr>
+          <w:b/>
+        </w:rPr>
+      </w:pPr>
+    </w:p>
+    <w:p>
+      <w:pPr>
+        <w:rPr>
+          <w:b/>
+        </w:rPr>
+      </w:pPr>
+    </w:p>
+    <w:p>
+      <w:pPr>
+        <w:rPr>
+          <w:b/>
+        </w:rPr>
+      </w:pPr>
+    </w:p>
+    <w:p>
+      <w:pPr>
+        <w:rPr>
+          <w:b/>
+        </w:rPr>
+      </w:pPr>
+    </w:p>
+    <w:p>
+      <w:pPr>
+        <w:rPr>
+          <w:b/>
+        </w:rPr>
+      </w:pPr>
+    </w:p>
+    <w:p>
+      <w:pPr>
+        <w:rPr>
+          <w:b/>
+        </w:rPr>
+      </w:pPr>
+    </w:p>
+    <w:p>
+      <w:pPr>
+        <w:rPr>
+          <w:b/>
+        </w:rPr>
+      </w:pPr>
+    </w:p>
+    <w:p>
+      <w:pPr>
+        <w:rPr>
+          <w:b/>
+        </w:rPr>
+      </w:pPr>
+    </w:p>
+    <w:p>
+      <w:pPr>
+        <w:rPr>
+          <w:b/>
+        </w:rPr>
+      </w:pPr>
+    </w:p>
+    <w:p>
+      <w:pPr>
+        <w:rPr>
+          <w:b/>
+        </w:rPr>
+      </w:pPr>
+    </w:p>
+    <w:p>
+      <w:pPr>
+        <w:rPr>
+          <w:b/>
+        </w:rPr>
+      </w:pPr>
+      <w:r>
+        <w:rPr>
+          <w:b/>
+        </w:rPr>
+        <w:t xml:space="preserve">Project plan </w:t>
+      </w:r>
+      <w:r>
+        <w:rPr>
+          <w:b/>
+        </w:rPr>
+        <w:t xml:space="preserve">for </w:t>
+      </w:r>
+      <w:r>
+        <w:rPr>
+          <w:b/>
+        </w:rPr>
+        <w:t>PDE Technology Fellow</w:t>
+      </w:r>
+    </w:p>
+    <w:p/>
+    <w:p>
+      <w:pPr>
+        <w:rPr>
+          <w:b/>
+        </w:rPr>
+      </w:pPr>
+      <w:r>
+        <w:rPr>
+          <w:b/>
+        </w:rPr>
+        <w:t>Phase 1: project</w:t>
+      </w:r>
+      <w:r>
+        <w:rPr>
+          <w:b/>
+        </w:rPr>
+        <w:t>s</w:t>
+      </w:r>
+      <w:r>
+        <w:rPr>
+          <w:b/>
+        </w:rPr>
+        <w:t xml:space="preserve"> development</w:t>
+      </w:r>
+      <w:r>
+        <w:rPr>
+          <w:b/>
+        </w:rPr>
+        <w:t xml:space="preserve">; May 17--- July 31, 2021. </w:t>
+      </w:r>
+      <w:r>
+        <w:rPr>
+          <w:b/>
+        </w:rPr>
+        <w:t xml:space="preserve"> </w:t>
+      </w:r>
+    </w:p>
+    <w:p>
+      <w:pPr>
+        <w:pStyle w:val="ListParagraph"/>
+        <w:numPr>
+          <w:ilvl w:val="0"/>
+          <w:numId w:val="6"/>
+        </w:numPr>
+      </w:pPr>
+      <w:r>
+        <w:t xml:space="preserve">10 weeks; </w:t>
+      </w:r>
+      <w:r>
+        <w:t>6 projects</w:t>
+      </w:r>
+      <w:r>
+        <w:t xml:space="preserve"> in Week1-9; </w:t>
+      </w:r>
+      <w:r>
+        <w:t>Review in Wk</w:t>
+      </w:r>
+      <w:r>
+        <w:t>10</w:t>
+      </w:r>
+      <w:r>
+        <w:t xml:space="preserve">. </w:t>
+      </w:r>
+    </w:p>
+    <w:p>
+      <w:pPr>
+        <w:pStyle w:val="ListParagraph"/>
+        <w:numPr>
+          <w:ilvl w:val="0"/>
+          <w:numId w:val="6"/>
+        </w:numPr>
+      </w:pPr>
+      <w:r>
+        <w:t xml:space="preserve">2 </w:t>
+      </w:r>
+      <w:r>
+        <w:t>m</w:t>
+      </w:r>
+      <w:r>
+        <w:t>eetings(30-45min)</w:t>
+      </w:r>
+      <w:r>
+        <w:t>/week</w:t>
+      </w:r>
+      <w:r>
+        <w:t>: Monday 10am(11EST); Thursday 10am(11EST)</w:t>
+      </w:r>
+    </w:p>
+    <w:p>
+      <w:pPr>
+        <w:ind w:left="800"/>
+      </w:pPr>
+      <w:r>
+        <w:t xml:space="preserve">+ Monday meeting: </w:t>
+      </w:r>
+      <w:r>
+        <w:t xml:space="preserve">set </w:t>
+      </w:r>
+      <w:r>
+        <w:t xml:space="preserve">details of </w:t>
+      </w:r>
+      <w:r>
+        <w:t>project</w:t>
+      </w:r>
+      <w:r>
+        <w:t xml:space="preserve"> and </w:t>
+      </w:r>
+      <w:r>
+        <w:t xml:space="preserve">tasks of the week. </w:t>
+      </w:r>
+      <w:r>
+        <w:t xml:space="preserve"> </w:t>
+      </w:r>
+      <w:r>
+        <w:br/>
+        <w:t xml:space="preserve">+ </w:t>
+      </w:r>
+      <w:r>
+        <w:t>Thursday meeting</w:t>
+      </w:r>
+      <w:r>
+        <w:t>:</w:t>
+      </w:r>
+      <w:r>
+        <w:t xml:space="preserve"> report and conclude</w:t>
+      </w:r>
+      <w:r>
+        <w:t xml:space="preserve">. </w:t>
+      </w:r>
+    </w:p>
+    <w:p>
+      <w:pPr>
+        <w:pStyle w:val="ListParagraph"/>
+        <w:numPr>
+          <w:ilvl w:val="0"/>
+          <w:numId w:val="6"/>
+        </w:numPr>
+      </w:pPr>
+      <w:r>
+        <w:t>Document shar</w:t>
+      </w:r>
+      <w:r>
+        <w:t xml:space="preserve">ing </w:t>
+      </w:r>
+      <w:r>
+        <w:t>by</w:t>
+      </w:r>
+      <w:r>
+        <w:t xml:space="preserve"> Git</w:t>
+      </w:r>
+      <w:r>
+        <w:t>H</w:t>
+      </w:r>
+      <w:r>
+        <w:t xml:space="preserve">ub. </w:t>
+      </w:r>
+    </w:p>
+    <w:p>
+      <w:pPr>
+        <w:rPr>
+          <w:b/>
+        </w:rPr>
+      </w:pPr>
+      <w:r>
+        <w:rPr>
+          <w:b/>
+        </w:rPr>
+        <w:t xml:space="preserve">Phase 2: </w:t>
+      </w:r>
+      <w:r>
+        <w:rPr>
+          <w:b/>
+        </w:rPr>
+        <w:t xml:space="preserve">teaching implementation. </w:t>
+      </w:r>
+      <w:r>
+        <w:rPr>
+          <w:b/>
+        </w:rPr>
+        <w:t xml:space="preserve">Spring </w:t>
+      </w:r>
+      <w:r>
+        <w:rPr>
+          <w:b/>
+        </w:rPr>
+        <w:t xml:space="preserve">2022. </w:t>
+      </w:r>
+    </w:p>
+    <w:p/>
     <w:p>
       <w:pPr>
         <w:tabs>
@@ -698,7 +982,7 @@
         <w:rPr>
           <w:rFonts w:ascii="Helvetica" w:hAnsi="Helvetica" w:cs="Helvetica"/>
         </w:rPr>
-        <w:t xml:space="preserve">  - follow the book: our goal is to help teaching; </w:t>
+        <w:t xml:space="preserve">==== TO pay attention to: </w:t>
       </w:r>
     </w:p>
     <w:p>
@@ -728,7 +1012,7 @@
         <w:rPr>
           <w:rFonts w:ascii="Helvetica" w:hAnsi="Helvetica" w:cs="Helvetica"/>
         </w:rPr>
-        <w:t xml:space="preserve">  - lead to potential projects for the class; </w:t>
+        <w:t xml:space="preserve">  - keep it well-documented; </w:t>
       </w:r>
     </w:p>
     <w:p>
@@ -758,7 +1042,7 @@
         <w:rPr>
           <w:rFonts w:ascii="Helvetica" w:hAnsi="Helvetica" w:cs="Helvetica"/>
         </w:rPr>
-        <w:t xml:space="preserve">  - make function routines, which can be called by PDEs</w:t>
+        <w:t xml:space="preserve">  - follow the book: our goal is to help teaching; </w:t>
       </w:r>
     </w:p>
     <w:p>
@@ -788,7 +1072,7 @@
         <w:rPr>
           <w:rFonts w:ascii="Helvetica" w:hAnsi="Helvetica" w:cs="Helvetica"/>
         </w:rPr>
-        <w:t xml:space="preserve">  - make example demonstrations;  </w:t>
+        <w:t xml:space="preserve">  - lead to potential projects for the class; </w:t>
       </w:r>
     </w:p>
     <w:p>
@@ -814,6 +1098,12 @@
           <w:rFonts w:ascii="Helvetica" w:hAnsi="Helvetica" w:cs="Helvetica"/>
         </w:rPr>
       </w:pPr>
+      <w:r>
+        <w:rPr>
+          <w:rFonts w:ascii="Helvetica" w:hAnsi="Helvetica" w:cs="Helvetica"/>
+        </w:rPr>
+        <w:t xml:space="preserve">  - make function routines, which can be called by PDEs</w:t>
+      </w:r>
     </w:p>
     <w:p>
       <w:pPr>
@@ -842,7 +1132,7 @@
         <w:rPr>
           <w:rFonts w:ascii="Helvetica" w:hAnsi="Helvetica" w:cs="Helvetica"/>
         </w:rPr>
-        <w:t>=== Output/product:</w:t>
+        <w:t xml:space="preserve">  - make example demonstrations;  </w:t>
       </w:r>
     </w:p>
     <w:p>
@@ -868,12 +1158,6 @@
           <w:rFonts w:ascii="Helvetica" w:hAnsi="Helvetica" w:cs="Helvetica"/>
         </w:rPr>
       </w:pPr>
-      <w:r>
-        <w:rPr>
-          <w:rFonts w:ascii="Helvetica" w:hAnsi="Helvetica" w:cs="Helvetica"/>
-        </w:rPr>
-        <w:t xml:space="preserve">   &gt;&gt; easy to use code/software;  </w:t>
-      </w:r>
     </w:p>
     <w:p>
       <w:pPr>
@@ -902,19 +1186,7 @@
         <w:rPr>
           <w:rFonts w:ascii="Helvetica" w:hAnsi="Helvetica" w:cs="Helvetica"/>
         </w:rPr>
-        <w:t xml:space="preserve">   &gt;&gt; graphics/animations: figures and animations</w:t>
-      </w:r>
-      <w:r>
-        <w:rPr>
-          <w:rFonts w:ascii="Helvetica" w:hAnsi="Helvetica" w:cs="Helvetica"/>
-        </w:rPr>
-        <w:t>, possible GUI’s</w:t>
-      </w:r>
-      <w:r>
-        <w:rPr>
-          <w:rFonts w:ascii="Helvetica" w:hAnsi="Helvetica" w:cs="Helvetica"/>
-        </w:rPr>
-        <w:t xml:space="preserve">    </w:t>
+        <w:t>=== Output/product:</w:t>
       </w:r>
     </w:p>
     <w:p>
@@ -944,77 +1216,7 @@
         <w:rPr>
           <w:rFonts w:ascii="Helvetica" w:hAnsi="Helvetica" w:cs="Helvetica"/>
         </w:rPr>
-        <w:t xml:space="preserve">   &gt;&gt; </w:t>
-      </w:r>
-      <w:proofErr w:type="gramStart"/>
-      <w:r>
-        <w:rPr>
-          <w:rFonts w:ascii="Helvetica" w:hAnsi="Helvetica" w:cs="Helvetica"/>
-        </w:rPr>
-        <w:t>5-15 minute</w:t>
-      </w:r>
-      <w:proofErr w:type="gramEnd"/>
-      <w:r>
-        <w:rPr>
-          <w:rFonts w:ascii="Helvetica" w:hAnsi="Helvetica" w:cs="Helvetica"/>
-        </w:rPr>
-        <w:t xml:space="preserve"> videos: explaining concepts; --- pre-class videos, then discussions/projects/problem-solving in class. </w:t>
-      </w:r>
-      <w:r>
-        <w:rPr>
-          <w:rFonts w:ascii="Helvetica" w:hAnsi="Helvetica" w:cs="Helvetica"/>
-        </w:rPr>
-        <w:t>Record</w:t>
-      </w:r>
-      <w:r>
-        <w:rPr>
-          <w:rFonts w:ascii="Helvetica" w:hAnsi="Helvetica" w:cs="Helvetica"/>
-        </w:rPr>
-        <w:t xml:space="preserve"> </w:t>
-      </w:r>
-      <w:r>
-        <w:rPr>
-          <w:rFonts w:ascii="Helvetica" w:hAnsi="Helvetica" w:cs="Helvetica"/>
-        </w:rPr>
-        <w:t xml:space="preserve">via </w:t>
-      </w:r>
-      <w:r>
-        <w:rPr>
-          <w:rFonts w:ascii="Helvetica" w:hAnsi="Helvetica" w:cs="Helvetica"/>
-        </w:rPr>
-        <w:t>Zoom</w:t>
-      </w:r>
-      <w:r>
-        <w:rPr>
-          <w:rFonts w:ascii="Helvetica" w:hAnsi="Helvetica" w:cs="Helvetica"/>
-        </w:rPr>
-        <w:t>/</w:t>
-      </w:r>
-      <w:proofErr w:type="spellStart"/>
-      <w:r>
-        <w:rPr>
-          <w:rFonts w:ascii="Helvetica" w:hAnsi="Helvetica" w:cs="Helvetica"/>
-        </w:rPr>
-        <w:t>P</w:t>
-      </w:r>
-      <w:r>
-        <w:rPr>
-          <w:rFonts w:ascii="Helvetica" w:hAnsi="Helvetica" w:cs="Helvetica"/>
-        </w:rPr>
-        <w:t>anopto</w:t>
-      </w:r>
-      <w:proofErr w:type="spellEnd"/>
-      <w:r>
-        <w:rPr>
-          <w:rFonts w:ascii="Helvetica" w:hAnsi="Helvetica" w:cs="Helvetica"/>
-        </w:rPr>
-        <w:t>/</w:t>
-      </w:r>
-      <w:r>
-        <w:rPr>
-          <w:rFonts w:ascii="Helvetica" w:hAnsi="Helvetica" w:cs="Helvetica"/>
-        </w:rPr>
-        <w:t xml:space="preserve">; </w:t>
+        <w:t xml:space="preserve">   &gt;&gt; easy to use code/software;  </w:t>
       </w:r>
     </w:p>
     <w:p>
@@ -1044,19 +1246,19 @@
         <w:rPr>
           <w:rFonts w:ascii="Helvetica" w:hAnsi="Helvetica" w:cs="Helvetica"/>
         </w:rPr>
-        <w:t xml:space="preserve">   &gt;&gt; possible projects</w:t>
-      </w:r>
-      <w:r>
-        <w:rPr>
-          <w:rFonts w:ascii="Helvetica" w:hAnsi="Helvetica" w:cs="Helvetica"/>
-        </w:rPr>
-        <w:t xml:space="preserve"> for class</w:t>
-      </w:r>
-      <w:r>
-        <w:rPr>
-          <w:rFonts w:ascii="Helvetica" w:hAnsi="Helvetica" w:cs="Helvetica"/>
-        </w:rPr>
-        <w:t xml:space="preserve">; </w:t>
+        <w:t xml:space="preserve">   &gt;&gt; graphics/animations: figures and animations</w:t>
+      </w:r>
+      <w:r>
+        <w:rPr>
+          <w:rFonts w:ascii="Helvetica" w:hAnsi="Helvetica" w:cs="Helvetica"/>
+        </w:rPr>
+        <w:t>, possible GUI’s</w:t>
+      </w:r>
+      <w:r>
+        <w:rPr>
+          <w:rFonts w:ascii="Helvetica" w:hAnsi="Helvetica" w:cs="Helvetica"/>
+        </w:rPr>
+        <w:t xml:space="preserve">    </w:t>
       </w:r>
     </w:p>
     <w:p>
@@ -1082,6 +1284,82 @@
           <w:rFonts w:ascii="Helvetica" w:hAnsi="Helvetica" w:cs="Helvetica"/>
         </w:rPr>
       </w:pPr>
+      <w:r>
+        <w:rPr>
+          <w:rFonts w:ascii="Helvetica" w:hAnsi="Helvetica" w:cs="Helvetica"/>
+        </w:rPr>
+        <w:t xml:space="preserve">   &gt;&gt; </w:t>
+      </w:r>
+      <w:proofErr w:type="gramStart"/>
+      <w:r>
+        <w:rPr>
+          <w:rFonts w:ascii="Helvetica" w:hAnsi="Helvetica" w:cs="Helvetica"/>
+        </w:rPr>
+        <w:t>5-15 minute</w:t>
+      </w:r>
+      <w:proofErr w:type="gramEnd"/>
+      <w:r>
+        <w:rPr>
+          <w:rFonts w:ascii="Helvetica" w:hAnsi="Helvetica" w:cs="Helvetica"/>
+        </w:rPr>
+        <w:t xml:space="preserve"> videos: explaining concepts; --- pre-class videos, then discussions/projects/problem-solving in class. </w:t>
+      </w:r>
+      <w:r>
+        <w:rPr>
+          <w:rFonts w:ascii="Helvetica" w:hAnsi="Helvetica" w:cs="Helvetica"/>
+        </w:rPr>
+        <w:t>Record</w:t>
+      </w:r>
+      <w:r>
+        <w:rPr>
+          <w:rFonts w:ascii="Helvetica" w:hAnsi="Helvetica" w:cs="Helvetica"/>
+        </w:rPr>
+        <w:t xml:space="preserve"> </w:t>
+      </w:r>
+      <w:r>
+        <w:rPr>
+          <w:rFonts w:ascii="Helvetica" w:hAnsi="Helvetica" w:cs="Helvetica"/>
+        </w:rPr>
+        <w:t xml:space="preserve">via </w:t>
+      </w:r>
+      <w:r>
+        <w:rPr>
+          <w:rFonts w:ascii="Helvetica" w:hAnsi="Helvetica" w:cs="Helvetica"/>
+        </w:rPr>
+        <w:t>Zoom</w:t>
+      </w:r>
+      <w:r>
+        <w:rPr>
+          <w:rFonts w:ascii="Helvetica" w:hAnsi="Helvetica" w:cs="Helvetica"/>
+        </w:rPr>
+        <w:t>/</w:t>
+      </w:r>
+      <w:proofErr w:type="spellStart"/>
+      <w:r>
+        <w:rPr>
+          <w:rFonts w:ascii="Helvetica" w:hAnsi="Helvetica" w:cs="Helvetica"/>
+        </w:rPr>
+        <w:t>P</w:t>
+      </w:r>
+      <w:r>
+        <w:rPr>
+          <w:rFonts w:ascii="Helvetica" w:hAnsi="Helvetica" w:cs="Helvetica"/>
+        </w:rPr>
+        <w:t>anopto</w:t>
+      </w:r>
+      <w:proofErr w:type="spellEnd"/>
+      <w:r>
+        <w:rPr>
+          <w:rFonts w:ascii="Helvetica" w:hAnsi="Helvetica" w:cs="Helvetica"/>
+        </w:rPr>
+        <w:t>/</w:t>
+      </w:r>
+      <w:r>
+        <w:rPr>
+          <w:rFonts w:ascii="Helvetica" w:hAnsi="Helvetica" w:cs="Helvetica"/>
+        </w:rPr>
+        <w:t xml:space="preserve">; </w:t>
+      </w:r>
     </w:p>
     <w:p>
       <w:pPr>
@@ -1110,7 +1388,19 @@
         <w:rPr>
           <w:rFonts w:ascii="Helvetica" w:hAnsi="Helvetica" w:cs="Helvetica"/>
         </w:rPr>
-        <w:t xml:space="preserve">Principle: they aim to assist but not replace the lectures </w:t>
+        <w:t xml:space="preserve">   &gt;&gt; possible projects</w:t>
+      </w:r>
+      <w:r>
+        <w:rPr>
+          <w:rFonts w:ascii="Helvetica" w:hAnsi="Helvetica" w:cs="Helvetica"/>
+        </w:rPr>
+        <w:t xml:space="preserve"> for class</w:t>
+      </w:r>
+      <w:r>
+        <w:rPr>
+          <w:rFonts w:ascii="Helvetica" w:hAnsi="Helvetica" w:cs="Helvetica"/>
+        </w:rPr>
+        <w:t xml:space="preserve">; </w:t>
       </w:r>
     </w:p>
     <w:p>
@@ -1136,12 +1426,6 @@
           <w:rFonts w:ascii="Helvetica" w:hAnsi="Helvetica" w:cs="Helvetica"/>
         </w:rPr>
       </w:pPr>
-      <w:r>
-        <w:rPr>
-          <w:rFonts w:ascii="Helvetica" w:hAnsi="Helvetica" w:cs="Helvetica"/>
-        </w:rPr>
-        <w:t xml:space="preserve">   — math requires deductive thinking, which is best inspired by writing-based lectures; </w:t>
-      </w:r>
     </w:p>
     <w:p>
       <w:pPr>
@@ -1170,13 +1454,7 @@
         <w:rPr>
           <w:rFonts w:ascii="Helvetica" w:hAnsi="Helvetica" w:cs="Helvetica"/>
         </w:rPr>
-        <w:t xml:space="preserve">   — the slides/video are good for demonstration and inspiration</w:t>
-      </w:r>
-      <w:r>
-        <w:rPr>
-          <w:rFonts w:ascii="Helvetica" w:hAnsi="Helvetica" w:cs="Helvetica"/>
-        </w:rPr>
-        <w:t>;</w:t>
+        <w:t xml:space="preserve">Principle: they aim to assist but not replace the lectures </w:t>
       </w:r>
     </w:p>
     <w:p>
@@ -1206,275 +1484,7 @@
         <w:rPr>
           <w:rFonts w:ascii="Helvetica" w:hAnsi="Helvetica" w:cs="Helvetica"/>
         </w:rPr>
-        <w:t xml:space="preserve"> </w:t>
-      </w:r>
-    </w:p>
-    <w:p/>
-    <w:p>
-      <w:r>
-        <w:t>From Reid:</w:t>
-      </w:r>
-    </w:p>
-    <w:p>
-      <w:pPr>
-        <w:pStyle w:val="ListParagraph"/>
-        <w:numPr>
-          <w:ilvl w:val="0"/>
-          <w:numId w:val="6"/>
-        </w:numPr>
-      </w:pPr>
-      <w:r>
-        <w:rPr>
-          <w:b/>
-        </w:rPr>
-        <w:t>Focus group:</w:t>
-      </w:r>
-      <w:r>
-        <w:t xml:space="preserve"> </w:t>
-      </w:r>
-      <w:r>
-        <w:t>Opportunity to share with colleagues, students,</w:t>
-      </w:r>
-      <w:r>
-        <w:t xml:space="preserve"> </w:t>
-      </w:r>
-      <w:r>
-        <w:t xml:space="preserve">after </w:t>
-      </w:r>
-      <w:r>
-        <w:t>week2</w:t>
-      </w:r>
-      <w:r>
-        <w:t xml:space="preserve">, </w:t>
-      </w:r>
-      <w:r>
-        <w:t xml:space="preserve">so as to </w:t>
-      </w:r>
-      <w:r>
-        <w:rPr>
-          <w:b/>
-        </w:rPr>
-        <w:t>get feedback early on</w:t>
-      </w:r>
-      <w:r>
-        <w:t xml:space="preserve">. </w:t>
-      </w:r>
-    </w:p>
-    <w:p>
-      <w:pPr>
-        <w:pStyle w:val="ListParagraph"/>
-        <w:numPr>
-          <w:ilvl w:val="0"/>
-          <w:numId w:val="6"/>
-        </w:numPr>
-      </w:pPr>
-      <w:r>
-        <w:t xml:space="preserve">Video with </w:t>
-      </w:r>
-      <w:proofErr w:type="spellStart"/>
-      <w:r>
-        <w:t>P</w:t>
-      </w:r>
-      <w:r>
-        <w:t>anopto</w:t>
-      </w:r>
-      <w:proofErr w:type="spellEnd"/>
-      <w:r>
-        <w:t xml:space="preserve">: </w:t>
-      </w:r>
-      <w:r>
-        <w:t xml:space="preserve">edit, </w:t>
-      </w:r>
-      <w:r>
-        <w:t xml:space="preserve">slides </w:t>
-      </w:r>
-      <w:r>
-        <w:t>(</w:t>
-      </w:r>
-      <w:r>
-        <w:t xml:space="preserve">We use mainly slides in </w:t>
-      </w:r>
-      <w:r>
-        <w:t xml:space="preserve">video, because </w:t>
-      </w:r>
-      <w:r>
-        <w:t xml:space="preserve">this is a </w:t>
-      </w:r>
-      <w:proofErr w:type="gramStart"/>
-      <w:r>
-        <w:t>theory oriented</w:t>
-      </w:r>
-      <w:proofErr w:type="gramEnd"/>
-      <w:r>
-        <w:t xml:space="preserve"> course,</w:t>
-      </w:r>
-      <w:r>
-        <w:t xml:space="preserve"> so we focus on </w:t>
-      </w:r>
-      <w:r>
-        <w:t>concepts, not programming</w:t>
-      </w:r>
-      <w:r>
-        <w:t>.</w:t>
-      </w:r>
-      <w:r>
-        <w:t>)</w:t>
-      </w:r>
-    </w:p>
-    <w:p>
-      <w:pPr>
-        <w:pStyle w:val="ListParagraph"/>
-        <w:numPr>
-          <w:ilvl w:val="0"/>
-          <w:numId w:val="6"/>
-        </w:numPr>
-      </w:pPr>
-      <w:r>
-        <w:t xml:space="preserve">About GUI: </w:t>
-      </w:r>
-      <w:r>
-        <w:t xml:space="preserve">it may take more time, </w:t>
-      </w:r>
-      <w:r>
-        <w:t>so it is better to do it after video, which determines if GUI will significantly help</w:t>
-      </w:r>
-      <w:r>
-        <w:t xml:space="preserve"> / or if the students would be interested.</w:t>
-      </w:r>
-      <w:r>
-        <w:t xml:space="preserve"> </w:t>
-      </w:r>
-    </w:p>
-    <w:p>
-      <w:pPr>
-        <w:pStyle w:val="ListParagraph"/>
-        <w:numPr>
-          <w:ilvl w:val="0"/>
-          <w:numId w:val="6"/>
-        </w:numPr>
-      </w:pPr>
-      <w:r>
-        <w:t xml:space="preserve">About payment: </w:t>
-      </w:r>
-      <w:r>
-        <w:t>15$/</w:t>
-      </w:r>
-      <w:proofErr w:type="spellStart"/>
-      <w:r>
-        <w:t>hrs</w:t>
-      </w:r>
-      <w:proofErr w:type="spellEnd"/>
-      <w:r>
-        <w:t>*300hrs. We may bring other hand for help if needed.</w:t>
-      </w:r>
-    </w:p>
-    <w:p>
-      <w:pPr>
-        <w:pStyle w:val="ListParagraph"/>
-        <w:numPr>
-          <w:ilvl w:val="0"/>
-          <w:numId w:val="6"/>
-        </w:numPr>
-      </w:pPr>
-      <w:r>
-        <w:t>Next meeting: June 8</w:t>
-      </w:r>
-      <w:r>
-        <w:rPr>
-          <w:vertAlign w:val="superscript"/>
-        </w:rPr>
-        <w:t>th</w:t>
-      </w:r>
-      <w:r>
-        <w:t xml:space="preserve">. </w:t>
-      </w:r>
-    </w:p>
-    <w:p/>
-    <w:p/>
-    <w:p/>
-    <w:p/>
-    <w:p/>
-    <w:p/>
-    <w:p>
-      <w:pPr>
-        <w:rPr>
-          <w:b/>
-          <w:sz w:val="32"/>
-          <w:szCs w:val="32"/>
-        </w:rPr>
-      </w:pPr>
-      <w:r>
-        <w:rPr>
-          <w:b/>
-          <w:sz w:val="32"/>
-          <w:szCs w:val="32"/>
-        </w:rPr>
-        <w:t>P</w:t>
-      </w:r>
-      <w:r>
-        <w:rPr>
-          <w:b/>
-          <w:sz w:val="32"/>
-          <w:szCs w:val="32"/>
-        </w:rPr>
-        <w:t>roject</w:t>
-      </w:r>
-      <w:r>
-        <w:rPr>
-          <w:b/>
-          <w:sz w:val="32"/>
-          <w:szCs w:val="32"/>
-        </w:rPr>
-        <w:t xml:space="preserve"> List</w:t>
-      </w:r>
-    </w:p>
-    <w:p/>
-    <w:p>
-      <w:pPr>
-        <w:pStyle w:val="ListParagraph"/>
-        <w:numPr>
-          <w:ilvl w:val="0"/>
-          <w:numId w:val="1"/>
-        </w:numPr>
-      </w:pPr>
-      <w:r>
-        <w:t>Chapter 3</w:t>
-      </w:r>
-      <w:r>
-        <w:t xml:space="preserve">: Fourier </w:t>
-      </w:r>
-      <w:r>
-        <w:t>Series</w:t>
-      </w:r>
-      <w:r>
-        <w:t xml:space="preserve"> (w</w:t>
-      </w:r>
-      <w:r>
-        <w:t>ee</w:t>
-      </w:r>
-      <w:r>
-        <w:t>k1</w:t>
-      </w:r>
-      <w:r>
-        <w:t>: 5/17-</w:t>
-      </w:r>
-      <w:r>
-        <w:t>5/2</w:t>
-      </w:r>
-      <w:r>
-        <w:t>3</w:t>
-      </w:r>
-      <w:r>
-        <w:t>)</w:t>
-      </w:r>
-      <w:r>
-        <w:t xml:space="preserve">     % DONE </w:t>
-      </w:r>
-      <w:r>
-        <w:t>5/2</w:t>
-      </w:r>
-      <w:r>
-        <w:t>7</w:t>
+        <w:t xml:space="preserve">   — math requires deductive thinking, which is best inspired by writing-based lectures; </w:t>
       </w:r>
     </w:p>
     <w:p>
@@ -1504,31 +1514,13 @@
         <w:rPr>
           <w:rFonts w:ascii="Helvetica" w:hAnsi="Helvetica" w:cs="Helvetica"/>
         </w:rPr>
-        <w:t xml:space="preserve">        </w:t>
-      </w:r>
-      <w:r>
-        <w:rPr>
-          <w:rFonts w:ascii="Helvetica" w:hAnsi="Helvetica" w:cs="Helvetica"/>
-        </w:rPr>
-        <w:t xml:space="preserve">   </w:t>
-      </w:r>
-      <w:r>
-        <w:rPr>
-          <w:rFonts w:ascii="Helvetica" w:hAnsi="Helvetica" w:cs="Helvetica"/>
-        </w:rPr>
-        <w:t>-</w:t>
-      </w:r>
-      <w:r>
-        <w:rPr>
-          <w:rFonts w:ascii="Helvetica" w:hAnsi="Helvetica" w:cs="Helvetica"/>
-        </w:rPr>
-        <w:t xml:space="preserve"> </w:t>
-      </w:r>
-      <w:r>
-        <w:rPr>
-          <w:rFonts w:ascii="Helvetica" w:hAnsi="Helvetica" w:cs="Helvetica"/>
-        </w:rPr>
-        <w:t xml:space="preserve">show the convergence of FS, and demonstrate Gibbs phenomenon;   </w:t>
+        <w:t xml:space="preserve">   — the slides/video are good for demonstration and inspiration</w:t>
+      </w:r>
+      <w:r>
+        <w:rPr>
+          <w:rFonts w:ascii="Helvetica" w:hAnsi="Helvetica" w:cs="Helvetica"/>
+        </w:rPr>
+        <w:t>;</w:t>
       </w:r>
     </w:p>
     <w:p>
@@ -1558,19 +1550,305 @@
         <w:rPr>
           <w:rFonts w:ascii="Helvetica" w:hAnsi="Helvetica" w:cs="Helvetica"/>
         </w:rPr>
+        <w:t xml:space="preserve"> </w:t>
+      </w:r>
+    </w:p>
+    <w:p/>
+    <w:p>
+      <w:r>
+        <w:t>From Reid:</w:t>
+      </w:r>
+    </w:p>
+    <w:p>
+      <w:pPr>
+        <w:pStyle w:val="ListParagraph"/>
+        <w:numPr>
+          <w:ilvl w:val="0"/>
+          <w:numId w:val="6"/>
+        </w:numPr>
+      </w:pPr>
+      <w:r>
+        <w:rPr>
+          <w:b/>
+        </w:rPr>
+        <w:t>Focus group:</w:t>
+      </w:r>
+      <w:r>
+        <w:t xml:space="preserve"> </w:t>
+      </w:r>
+      <w:r>
+        <w:t>Opportunity to share with colleagues, students,</w:t>
+      </w:r>
+      <w:r>
+        <w:t xml:space="preserve"> </w:t>
+      </w:r>
+      <w:r>
+        <w:t xml:space="preserve">after </w:t>
+      </w:r>
+      <w:r>
+        <w:t>week2</w:t>
+      </w:r>
+      <w:r>
+        <w:t xml:space="preserve">, </w:t>
+      </w:r>
+      <w:r>
+        <w:t xml:space="preserve">so as to </w:t>
+      </w:r>
+      <w:r>
+        <w:rPr>
+          <w:b/>
+        </w:rPr>
+        <w:t>get feedback early on</w:t>
+      </w:r>
+      <w:r>
+        <w:t xml:space="preserve">. </w:t>
+      </w:r>
+    </w:p>
+    <w:p>
+      <w:pPr>
+        <w:pStyle w:val="ListParagraph"/>
+        <w:numPr>
+          <w:ilvl w:val="0"/>
+          <w:numId w:val="6"/>
+        </w:numPr>
+      </w:pPr>
+      <w:r>
+        <w:lastRenderedPageBreak/>
+        <w:t xml:space="preserve">Video with </w:t>
+      </w:r>
+      <w:proofErr w:type="spellStart"/>
+      <w:r>
+        <w:t>P</w:t>
+      </w:r>
+      <w:r>
+        <w:t>anopto</w:t>
+      </w:r>
+      <w:proofErr w:type="spellEnd"/>
+      <w:r>
+        <w:t xml:space="preserve">: </w:t>
+      </w:r>
+      <w:r>
+        <w:t xml:space="preserve">edit, </w:t>
+      </w:r>
+      <w:r>
+        <w:t xml:space="preserve">slides </w:t>
+      </w:r>
+      <w:r>
+        <w:t>(</w:t>
+      </w:r>
+      <w:r>
+        <w:t xml:space="preserve">We use mainly slides in </w:t>
+      </w:r>
+      <w:r>
+        <w:t xml:space="preserve">video, because </w:t>
+      </w:r>
+      <w:r>
+        <w:t xml:space="preserve">this is a </w:t>
+      </w:r>
+      <w:proofErr w:type="gramStart"/>
+      <w:r>
+        <w:t>theory oriented</w:t>
+      </w:r>
+      <w:proofErr w:type="gramEnd"/>
+      <w:r>
+        <w:t xml:space="preserve"> course,</w:t>
+      </w:r>
+      <w:r>
+        <w:t xml:space="preserve"> so we focus on </w:t>
+      </w:r>
+      <w:r>
+        <w:t>concepts, not programming</w:t>
+      </w:r>
+      <w:r>
+        <w:t>.</w:t>
+      </w:r>
+      <w:r>
+        <w:t>)</w:t>
+      </w:r>
+    </w:p>
+    <w:p>
+      <w:pPr>
+        <w:pStyle w:val="ListParagraph"/>
+        <w:numPr>
+          <w:ilvl w:val="0"/>
+          <w:numId w:val="6"/>
+        </w:numPr>
+      </w:pPr>
+      <w:r>
+        <w:t xml:space="preserve">About GUI: </w:t>
+      </w:r>
+      <w:r>
+        <w:t xml:space="preserve">it may take more time, </w:t>
+      </w:r>
+      <w:r>
+        <w:t>so it is better to do it after video, which determines if GUI will significantly help</w:t>
+      </w:r>
+      <w:r>
+        <w:t xml:space="preserve"> / or if the students would be interested.</w:t>
+      </w:r>
+      <w:r>
+        <w:t xml:space="preserve"> </w:t>
+      </w:r>
+    </w:p>
+    <w:p>
+      <w:pPr>
+        <w:pStyle w:val="ListParagraph"/>
+        <w:numPr>
+          <w:ilvl w:val="0"/>
+          <w:numId w:val="6"/>
+        </w:numPr>
+      </w:pPr>
+      <w:r>
+        <w:t xml:space="preserve">About payment: </w:t>
+      </w:r>
+      <w:r>
+        <w:t>15$/</w:t>
+      </w:r>
+      <w:proofErr w:type="spellStart"/>
+      <w:r>
+        <w:t>hrs</w:t>
+      </w:r>
+      <w:proofErr w:type="spellEnd"/>
+      <w:r>
+        <w:t>*300hrs. We may bring other hand for help if needed.</w:t>
+      </w:r>
+    </w:p>
+    <w:p>
+      <w:pPr>
+        <w:pStyle w:val="ListParagraph"/>
+        <w:numPr>
+          <w:ilvl w:val="0"/>
+          <w:numId w:val="6"/>
+        </w:numPr>
+      </w:pPr>
+      <w:r>
+        <w:t>Next meeting: June 8</w:t>
+      </w:r>
+      <w:r>
+        <w:rPr>
+          <w:vertAlign w:val="superscript"/>
+        </w:rPr>
+        <w:t>th</w:t>
+      </w:r>
+      <w:r>
+        <w:t xml:space="preserve">. </w:t>
+      </w:r>
+    </w:p>
+    <w:p/>
+    <w:p/>
+    <w:p/>
+    <w:p>
+      <w:r>
         <w:t xml:space="preserve">    </w:t>
       </w:r>
-      <w:r>
-        <w:rPr>
-          <w:rFonts w:ascii="Helvetica" w:hAnsi="Helvetica" w:cs="Helvetica"/>
-        </w:rPr>
-        <w:t xml:space="preserve">      </w:t>
-      </w:r>
-      <w:r>
-        <w:rPr>
-          <w:rFonts w:ascii="Helvetica" w:hAnsi="Helvetica" w:cs="Helvetica"/>
-        </w:rPr>
-        <w:t xml:space="preserve"> - divergence of TBTD; </w:t>
+    </w:p>
+    <w:p/>
+    <w:p>
+      <w:pPr>
+        <w:rPr>
+          <w:b/>
+          <w:sz w:val="32"/>
+          <w:szCs w:val="32"/>
+        </w:rPr>
+      </w:pPr>
+      <w:r>
+        <w:rPr>
+          <w:b/>
+          <w:sz w:val="32"/>
+          <w:szCs w:val="32"/>
+        </w:rPr>
+        <w:br w:type="page"/>
+      </w:r>
+    </w:p>
+    <w:p>
+      <w:pPr>
+        <w:rPr>
+          <w:b/>
+          <w:sz w:val="32"/>
+          <w:szCs w:val="32"/>
+        </w:rPr>
+      </w:pPr>
+    </w:p>
+    <w:p>
+      <w:pPr>
+        <w:rPr>
+          <w:b/>
+          <w:sz w:val="32"/>
+          <w:szCs w:val="32"/>
+        </w:rPr>
+      </w:pPr>
+      <w:r>
+        <w:rPr>
+          <w:b/>
+          <w:sz w:val="32"/>
+          <w:szCs w:val="32"/>
+        </w:rPr>
+        <w:t>P</w:t>
+      </w:r>
+      <w:r>
+        <w:rPr>
+          <w:b/>
+          <w:sz w:val="32"/>
+          <w:szCs w:val="32"/>
+        </w:rPr>
+        <w:t>roject</w:t>
+      </w:r>
+      <w:r>
+        <w:rPr>
+          <w:b/>
+          <w:sz w:val="32"/>
+          <w:szCs w:val="32"/>
+        </w:rPr>
+        <w:t xml:space="preserve"> List</w:t>
+      </w:r>
+    </w:p>
+    <w:p/>
+    <w:p>
+      <w:pPr>
+        <w:pStyle w:val="ListParagraph"/>
+        <w:numPr>
+          <w:ilvl w:val="0"/>
+          <w:numId w:val="1"/>
+        </w:numPr>
+      </w:pPr>
+      <w:r>
+        <w:t>Chapter 3</w:t>
+      </w:r>
+      <w:r>
+        <w:t xml:space="preserve">: Fourier </w:t>
+      </w:r>
+      <w:r>
+        <w:t>Series</w:t>
+      </w:r>
+      <w:r>
+        <w:t xml:space="preserve"> (w</w:t>
+      </w:r>
+      <w:r>
+        <w:t>ee</w:t>
+      </w:r>
+      <w:r>
+        <w:t>k1</w:t>
+      </w:r>
+      <w:r>
+        <w:t>: 5/17-</w:t>
+      </w:r>
+      <w:r>
+        <w:t>5/2</w:t>
+      </w:r>
+      <w:r>
+        <w:t>3</w:t>
+      </w:r>
+      <w:r>
+        <w:t>)</w:t>
+      </w:r>
+      <w:r>
+        <w:t xml:space="preserve">     % DONE </w:t>
+      </w:r>
+      <w:r>
+        <w:t>5/2</w:t>
+      </w:r>
+      <w:r>
+        <w:t>7</w:t>
       </w:r>
     </w:p>
     <w:p>
@@ -1600,19 +1878,19 @@
         <w:rPr>
           <w:rFonts w:ascii="Helvetica" w:hAnsi="Helvetica" w:cs="Helvetica"/>
         </w:rPr>
-        <w:t xml:space="preserve">     </w:t>
-      </w:r>
-      <w:r>
-        <w:rPr>
-          <w:rFonts w:ascii="Helvetica" w:hAnsi="Helvetica" w:cs="Helvetica"/>
-        </w:rPr>
-        <w:t xml:space="preserve">      </w:t>
-      </w:r>
-      <w:r>
-        <w:rPr>
-          <w:rFonts w:ascii="Helvetica" w:hAnsi="Helvetica" w:cs="Helvetica"/>
-        </w:rPr>
-        <w:t>- complex FS</w:t>
+        <w:t xml:space="preserve">        </w:t>
+      </w:r>
+      <w:r>
+        <w:rPr>
+          <w:rFonts w:ascii="Helvetica" w:hAnsi="Helvetica" w:cs="Helvetica"/>
+        </w:rPr>
+        <w:t xml:space="preserve">   </w:t>
+      </w:r>
+      <w:r>
+        <w:rPr>
+          <w:rFonts w:ascii="Helvetica" w:hAnsi="Helvetica" w:cs="Helvetica"/>
+        </w:rPr>
+        <w:t>-</w:t>
       </w:r>
       <w:r>
         <w:rPr>
@@ -1624,25 +1902,7 @@
         <w:rPr>
           <w:rFonts w:ascii="Helvetica" w:hAnsi="Helvetica" w:cs="Helvetica"/>
         </w:rPr>
-        <w:t>(option</w:t>
-      </w:r>
-      <w:r>
-        <w:rPr>
-          <w:rFonts w:ascii="Helvetica" w:hAnsi="Helvetica" w:cs="Helvetica"/>
-        </w:rPr>
-        <w:t>al</w:t>
-      </w:r>
-      <w:r>
-        <w:rPr>
-          <w:rFonts w:ascii="Helvetica" w:hAnsi="Helvetica" w:cs="Helvetica"/>
-        </w:rPr>
-        <w:t>)</w:t>
-      </w:r>
-      <w:r>
-        <w:rPr>
-          <w:rFonts w:ascii="Helvetica" w:hAnsi="Helvetica" w:cs="Helvetica"/>
-        </w:rPr>
-        <w:t xml:space="preserve"> </w:t>
+        <w:t xml:space="preserve">show the convergence of FS, and demonstrate Gibbs phenomenon;   </w:t>
       </w:r>
     </w:p>
     <w:p>
@@ -1672,6 +1932,120 @@
         <w:rPr>
           <w:rFonts w:ascii="Helvetica" w:hAnsi="Helvetica" w:cs="Helvetica"/>
         </w:rPr>
+        <w:t xml:space="preserve">    </w:t>
+      </w:r>
+      <w:r>
+        <w:rPr>
+          <w:rFonts w:ascii="Helvetica" w:hAnsi="Helvetica" w:cs="Helvetica"/>
+        </w:rPr>
+        <w:t xml:space="preserve">      </w:t>
+      </w:r>
+      <w:r>
+        <w:rPr>
+          <w:rFonts w:ascii="Helvetica" w:hAnsi="Helvetica" w:cs="Helvetica"/>
+        </w:rPr>
+        <w:t xml:space="preserve"> - divergence of TBTD; </w:t>
+      </w:r>
+    </w:p>
+    <w:p>
+      <w:pPr>
+        <w:tabs>
+          <w:tab w:val="left" w:pos="720"/>
+          <w:tab w:val="left" w:pos="1440"/>
+          <w:tab w:val="left" w:pos="2160"/>
+          <w:tab w:val="left" w:pos="2880"/>
+          <w:tab w:val="left" w:pos="3600"/>
+          <w:tab w:val="left" w:pos="4320"/>
+          <w:tab w:val="left" w:pos="5040"/>
+          <w:tab w:val="left" w:pos="5760"/>
+          <w:tab w:val="left" w:pos="6480"/>
+          <w:tab w:val="left" w:pos="7200"/>
+          <w:tab w:val="left" w:pos="7920"/>
+          <w:tab w:val="left" w:pos="8640"/>
+        </w:tabs>
+        <w:autoSpaceDE w:val="0"/>
+        <w:autoSpaceDN w:val="0"/>
+        <w:adjustRightInd w:val="0"/>
+        <w:rPr>
+          <w:rFonts w:ascii="Helvetica" w:hAnsi="Helvetica" w:cs="Helvetica"/>
+        </w:rPr>
+      </w:pPr>
+      <w:r>
+        <w:rPr>
+          <w:rFonts w:ascii="Helvetica" w:hAnsi="Helvetica" w:cs="Helvetica"/>
+        </w:rPr>
+        <w:t xml:space="preserve">     </w:t>
+      </w:r>
+      <w:r>
+        <w:rPr>
+          <w:rFonts w:ascii="Helvetica" w:hAnsi="Helvetica" w:cs="Helvetica"/>
+        </w:rPr>
+        <w:t xml:space="preserve">      </w:t>
+      </w:r>
+      <w:r>
+        <w:rPr>
+          <w:rFonts w:ascii="Helvetica" w:hAnsi="Helvetica" w:cs="Helvetica"/>
+        </w:rPr>
+        <w:t>- complex FS</w:t>
+      </w:r>
+      <w:r>
+        <w:rPr>
+          <w:rFonts w:ascii="Helvetica" w:hAnsi="Helvetica" w:cs="Helvetica"/>
+        </w:rPr>
+        <w:t xml:space="preserve"> </w:t>
+      </w:r>
+      <w:r>
+        <w:rPr>
+          <w:rFonts w:ascii="Helvetica" w:hAnsi="Helvetica" w:cs="Helvetica"/>
+        </w:rPr>
+        <w:t>(option</w:t>
+      </w:r>
+      <w:r>
+        <w:rPr>
+          <w:rFonts w:ascii="Helvetica" w:hAnsi="Helvetica" w:cs="Helvetica"/>
+        </w:rPr>
+        <w:t>al</w:t>
+      </w:r>
+      <w:r>
+        <w:rPr>
+          <w:rFonts w:ascii="Helvetica" w:hAnsi="Helvetica" w:cs="Helvetica"/>
+        </w:rPr>
+        <w:t>)</w:t>
+      </w:r>
+      <w:r>
+        <w:rPr>
+          <w:rFonts w:ascii="Helvetica" w:hAnsi="Helvetica" w:cs="Helvetica"/>
+        </w:rPr>
+        <w:t xml:space="preserve"> </w:t>
+      </w:r>
+    </w:p>
+    <w:p>
+      <w:pPr>
+        <w:tabs>
+          <w:tab w:val="left" w:pos="720"/>
+          <w:tab w:val="left" w:pos="1440"/>
+          <w:tab w:val="left" w:pos="2160"/>
+          <w:tab w:val="left" w:pos="2880"/>
+          <w:tab w:val="left" w:pos="3600"/>
+          <w:tab w:val="left" w:pos="4320"/>
+          <w:tab w:val="left" w:pos="5040"/>
+          <w:tab w:val="left" w:pos="5760"/>
+          <w:tab w:val="left" w:pos="6480"/>
+          <w:tab w:val="left" w:pos="7200"/>
+          <w:tab w:val="left" w:pos="7920"/>
+          <w:tab w:val="left" w:pos="8640"/>
+        </w:tabs>
+        <w:autoSpaceDE w:val="0"/>
+        <w:autoSpaceDN w:val="0"/>
+        <w:adjustRightInd w:val="0"/>
+        <w:rPr>
+          <w:rFonts w:ascii="Helvetica" w:hAnsi="Helvetica" w:cs="Helvetica"/>
+        </w:rPr>
+      </w:pPr>
+      <w:r>
+        <w:rPr>
+          <w:rFonts w:ascii="Helvetica" w:hAnsi="Helvetica" w:cs="Helvetica"/>
+        </w:rPr>
         <w:t xml:space="preserve">          </w:t>
       </w:r>
       <w:r>
@@ -1822,8 +2196,6 @@
       <w:r>
         <w:t>13</w:t>
       </w:r>
-      <w:bookmarkStart w:id="0" w:name="_GoBack"/>
-      <w:bookmarkEnd w:id="0"/>
       <w:r>
         <w:t>)</w:t>
       </w:r>
@@ -1907,11 +2279,6 @@
       <w:r>
         <w:t>option</w:t>
       </w:r>
-    </w:p>
-    <w:p>
-      <w:pPr>
-        <w:pStyle w:val="ListParagraph"/>
-      </w:pPr>
     </w:p>
     <w:p>
       <w:pPr>
@@ -2071,13 +2438,7 @@
         <w:rPr>
           <w:rFonts w:ascii="Helvetica" w:hAnsi="Helvetica" w:cs="Helvetica"/>
         </w:rPr>
-        <w:t>illustrat</w:t>
-      </w:r>
-      <w:r>
-        <w:rPr>
-          <w:rFonts w:ascii="Helvetica" w:hAnsi="Helvetica" w:cs="Helvetica"/>
-        </w:rPr>
-        <w:t>e</w:t>
+        <w:t>illustrate</w:t>
       </w:r>
       <w:proofErr w:type="gramEnd"/>
       <w:r>
@@ -2835,7 +3196,6 @@
         </w:numPr>
       </w:pPr>
       <w:r>
-        <w:lastRenderedPageBreak/>
         <w:t>Green’s function for HE with and without source term</w:t>
       </w:r>
     </w:p>
@@ -2848,6 +3208,7 @@
         </w:numPr>
       </w:pPr>
       <w:r>
+        <w:lastRenderedPageBreak/>
         <w:t>Chap</w:t>
       </w:r>
       <w:r>
@@ -2869,8 +3230,6 @@
         <w:t>(future)</w:t>
       </w:r>
     </w:p>
-    <w:p/>
-    <w:p/>
     <w:sectPr>
       <w:pgSz w:w="12240" w:h="15840"/>
       <w:pgMar w:top="1440" w:right="1440" w:bottom="1440" w:left="1440" w:header="720" w:footer="720" w:gutter="0"/>

</xml_diff>

<commit_message>
minor changes during meeting
</commit_message>
<xml_diff>
--- a/notes/Project_plan_HojunFei.docx
+++ b/notes/Project_plan_HojunFei.docx
@@ -16,7 +16,6 @@
         <w:t>Progress updates</w:t>
       </w:r>
     </w:p>
-    <w:p/>
     <w:p>
       <w:r>
         <w:t xml:space="preserve">===== </w:t>
@@ -68,23 +67,7 @@
     </w:p>
     <w:p>
       <w:r>
-        <w:t xml:space="preserve">- to make slight changes to PPT; to do video recording; </w:t>
-      </w:r>
-      <w:proofErr w:type="spellStart"/>
-      <w:r>
-        <w:t>Hojun</w:t>
-      </w:r>
-      <w:proofErr w:type="spellEnd"/>
-      <w:r>
-        <w:t xml:space="preserve"> will try the </w:t>
-      </w:r>
-      <w:proofErr w:type="spellStart"/>
-      <w:r>
-        <w:t>Panapto</w:t>
-      </w:r>
-      <w:proofErr w:type="spellEnd"/>
-      <w:r>
-        <w:t xml:space="preserve"> first; </w:t>
+        <w:t xml:space="preserve">- to make slight changes to PPT; to do video recording; Hojun will try the Panapto first; </w:t>
       </w:r>
     </w:p>
     <w:p>
@@ -117,18 +100,10 @@
         <w:ind w:firstLine="220"/>
       </w:pPr>
       <w:r>
-        <w:t>&gt;</w:t>
-      </w:r>
-      <w:proofErr w:type="gramStart"/>
-      <w:r>
-        <w:t xml:space="preserve">&gt;  </w:t>
-      </w:r>
-      <w:r>
-        <w:t>the</w:t>
-      </w:r>
-      <w:proofErr w:type="gramEnd"/>
-      <w:r>
-        <w:t xml:space="preserve"> </w:t>
+        <w:t xml:space="preserve">&gt;&gt;  </w:t>
+      </w:r>
+      <w:r>
+        <w:t xml:space="preserve">the </w:t>
       </w:r>
       <w:r>
         <w:t xml:space="preserve">same as </w:t>
@@ -137,15 +112,7 @@
         <w:t xml:space="preserve">the </w:t>
       </w:r>
       <w:r>
-        <w:t xml:space="preserve">rectangle case; use </w:t>
-      </w:r>
-      <w:proofErr w:type="spellStart"/>
-      <w:r>
-        <w:t>polarplot</w:t>
-      </w:r>
-      <w:proofErr w:type="spellEnd"/>
-      <w:r>
-        <w:t xml:space="preserve">; </w:t>
+        <w:t xml:space="preserve">rectangle case; use polarplot; </w:t>
       </w:r>
     </w:p>
     <w:p/>
@@ -257,18 +224,10 @@
         <w:t>String with a fixed end and a forced end</w:t>
       </w:r>
       <w:r>
-        <w:t>. &gt;&gt;&gt;</w:t>
-      </w:r>
-      <w:proofErr w:type="gramStart"/>
-      <w:r>
-        <w:t xml:space="preserve">&gt; </w:t>
-      </w:r>
-      <w:r>
-        <w:t xml:space="preserve"> code</w:t>
-      </w:r>
-      <w:proofErr w:type="gramEnd"/>
-      <w:r>
-        <w:t xml:space="preserve"> done</w:t>
+        <w:t xml:space="preserve">. &gt;&gt;&gt;&gt; </w:t>
+      </w:r>
+      <w:r>
+        <w:t xml:space="preserve"> code done</w:t>
       </w:r>
       <w:r>
         <w:t xml:space="preserve"> by FL</w:t>
@@ -276,13 +235,8 @@
       <w:r>
         <w:t xml:space="preserve">; </w:t>
       </w:r>
-      <w:proofErr w:type="spellStart"/>
-      <w:r>
-        <w:t>Hojun</w:t>
-      </w:r>
-      <w:proofErr w:type="spellEnd"/>
-      <w:r>
-        <w:t xml:space="preserve"> added </w:t>
+      <w:r>
+        <w:t xml:space="preserve">Hojun added </w:t>
       </w:r>
       <w:r>
         <w:t>black</w:t>
@@ -328,13 +282,8 @@
           <w:numId w:val="11"/>
         </w:numPr>
       </w:pPr>
-      <w:proofErr w:type="spellStart"/>
-      <w:r>
-        <w:t>Hojun</w:t>
-      </w:r>
-      <w:proofErr w:type="spellEnd"/>
-      <w:r>
-        <w:t xml:space="preserve"> </w:t>
+      <w:r>
+        <w:t xml:space="preserve">Hojun </w:t>
       </w:r>
       <w:r>
         <w:t xml:space="preserve">updated </w:t>
@@ -345,7 +294,6 @@
       <w:r>
         <w:t xml:space="preserve"> (</w:t>
       </w:r>
-      <w:proofErr w:type="spellStart"/>
       <w:r>
         <w:t>FL</w:t>
       </w:r>
@@ -353,11 +301,7 @@
         <w:t>+Casey’</w:t>
       </w:r>
       <w:r>
-        <w:t>s</w:t>
-      </w:r>
-      <w:proofErr w:type="spellEnd"/>
-      <w:r>
-        <w:t xml:space="preserve"> comments</w:t>
+        <w:t>s comments</w:t>
       </w:r>
       <w:r>
         <w:t>)</w:t>
@@ -385,13 +329,8 @@
           <w:numId w:val="11"/>
         </w:numPr>
       </w:pPr>
-      <w:proofErr w:type="spellStart"/>
-      <w:r>
-        <w:t>Hojun</w:t>
-      </w:r>
-      <w:proofErr w:type="spellEnd"/>
-      <w:r>
-        <w:t xml:space="preserve"> wrote note about SLEP numerical approximation by Finite Difference. </w:t>
+      <w:r>
+        <w:t xml:space="preserve">Hojun wrote note about SLEP numerical approximation by Finite Difference. </w:t>
       </w:r>
     </w:p>
     <w:p>
@@ -403,15 +342,7 @@
         </w:numPr>
       </w:pPr>
       <w:r>
-        <w:t xml:space="preserve">Qingci </w:t>
-      </w:r>
-      <w:proofErr w:type="gramStart"/>
-      <w:r>
-        <w:t>An</w:t>
-      </w:r>
-      <w:proofErr w:type="gramEnd"/>
-      <w:r>
-        <w:t xml:space="preserve"> join the project to help (</w:t>
+        <w:t>Qingci An join the project to help (</w:t>
       </w:r>
       <w:r>
         <w:t>7/2</w:t>
@@ -424,13 +355,8 @@
       <w:pPr>
         <w:ind w:left="100"/>
       </w:pPr>
-      <w:proofErr w:type="spellStart"/>
-      <w:r>
-        <w:t>Todo</w:t>
-      </w:r>
-      <w:proofErr w:type="spellEnd"/>
-      <w:r>
-        <w:t>:</w:t>
+      <w:r>
+        <w:t>Todo:</w:t>
       </w:r>
     </w:p>
     <w:p>
@@ -442,23 +368,7 @@
         </w:numPr>
       </w:pPr>
       <w:r>
-        <w:t xml:space="preserve">code (use </w:t>
-      </w:r>
-      <w:proofErr w:type="spellStart"/>
-      <w:r>
-        <w:t>eig</w:t>
-      </w:r>
-      <w:proofErr w:type="spellEnd"/>
-      <w:r>
-        <w:t>(</w:t>
-      </w:r>
-      <w:proofErr w:type="gramStart"/>
-      <w:r>
-        <w:t>A,R</w:t>
-      </w:r>
-      <w:proofErr w:type="gramEnd"/>
-      <w:r>
-        <w:t xml:space="preserve">)); with p, p’, q, r as input  </w:t>
+        <w:t xml:space="preserve">code (use eig(A,R)); with p, p’, q, r as input  </w:t>
       </w:r>
     </w:p>
     <w:p>
@@ -470,21 +380,27 @@
         </w:numPr>
       </w:pPr>
       <w:r>
-        <w:t xml:space="preserve">Test what happens when N goes large (change </w:t>
-      </w:r>
-      <w:proofErr w:type="spellStart"/>
-      <w:proofErr w:type="gramStart"/>
-      <w:r>
-        <w:t>p,q</w:t>
-      </w:r>
-      <w:proofErr w:type="gramEnd"/>
-      <w:r>
-        <w:t>,r</w:t>
-      </w:r>
-      <w:proofErr w:type="spellEnd"/>
-      <w:r>
-        <w:t>) and see if Gibbs phenomenon happens</w:t>
-      </w:r>
+        <w:t>Test what happens when N goes large (change p,q,r) and see if Gibbs phenomenon happens</w:t>
+      </w:r>
+    </w:p>
+    <w:p>
+      <w:r>
+        <w:t xml:space="preserve">=== </w:t>
+      </w:r>
+      <w:r>
+        <w:t>7/</w:t>
+      </w:r>
+      <w:r>
+        <w:t xml:space="preserve">5 week </w:t>
+      </w:r>
+      <w:r>
+        <w:t>8</w:t>
+      </w:r>
+      <w:r>
+        <w:t xml:space="preserve"> </w:t>
+      </w:r>
+      <w:bookmarkStart w:id="0" w:name="_GoBack"/>
+      <w:bookmarkEnd w:id="0"/>
     </w:p>
     <w:p>
       <w:pPr>
@@ -524,13 +440,7 @@
         <w:rPr>
           <w:rFonts w:ascii="Helvetica" w:hAnsi="Helvetica" w:cs="Helvetica"/>
         </w:rPr>
-        <w:t>&gt;&gt;</w:t>
-      </w:r>
-      <w:r>
-        <w:rPr>
-          <w:rFonts w:ascii="Helvetica" w:hAnsi="Helvetica" w:cs="Helvetica"/>
-        </w:rPr>
-        <w:t>7</w:t>
+        <w:t>&gt;&gt;7</w:t>
       </w:r>
       <w:r>
         <w:rPr>
@@ -567,95 +477,10 @@
         <w:rPr>
           <w:rFonts w:ascii="Helvetica" w:hAnsi="Helvetica" w:cs="Helvetica"/>
         </w:rPr>
-        <w:t xml:space="preserve">      &gt;&gt; vibrations of a non-uniform string; (week 7</w:t>
-      </w:r>
-      <w:bookmarkStart w:id="0" w:name="_GoBack"/>
-      <w:bookmarkEnd w:id="0"/>
-      <w:r>
-        <w:rPr>
-          <w:rFonts w:ascii="Helvetica" w:hAnsi="Helvetica" w:cs="Helvetica"/>
-        </w:rPr>
-        <w:t>)</w:t>
-      </w:r>
-    </w:p>
-    <w:p>
-      <w:r>
-        <w:t xml:space="preserve">=== </w:t>
-      </w:r>
-      <w:r>
-        <w:t>7/</w:t>
-      </w:r>
-      <w:r>
-        <w:t xml:space="preserve">5 week </w:t>
-      </w:r>
-      <w:r>
-        <w:t xml:space="preserve">8 </w:t>
+        <w:t xml:space="preserve">      &gt;&gt; vibrations of a non-uniform string; (week 7)</w:t>
       </w:r>
     </w:p>
     <w:p/>
-    <w:p>
-      <w:pPr>
-        <w:rPr>
-          <w:b/>
-        </w:rPr>
-      </w:pPr>
-    </w:p>
-    <w:p>
-      <w:pPr>
-        <w:rPr>
-          <w:b/>
-        </w:rPr>
-      </w:pPr>
-    </w:p>
-    <w:p>
-      <w:pPr>
-        <w:rPr>
-          <w:b/>
-        </w:rPr>
-      </w:pPr>
-    </w:p>
-    <w:p>
-      <w:pPr>
-        <w:rPr>
-          <w:b/>
-        </w:rPr>
-      </w:pPr>
-    </w:p>
-    <w:p>
-      <w:pPr>
-        <w:rPr>
-          <w:b/>
-        </w:rPr>
-      </w:pPr>
-    </w:p>
-    <w:p>
-      <w:pPr>
-        <w:rPr>
-          <w:b/>
-        </w:rPr>
-      </w:pPr>
-    </w:p>
-    <w:p>
-      <w:pPr>
-        <w:rPr>
-          <w:b/>
-        </w:rPr>
-      </w:pPr>
-    </w:p>
-    <w:p>
-      <w:pPr>
-        <w:rPr>
-          <w:b/>
-        </w:rPr>
-      </w:pPr>
-    </w:p>
-    <w:p>
-      <w:pPr>
-        <w:rPr>
-          <w:b/>
-        </w:rPr>
-      </w:pPr>
-    </w:p>
     <w:p>
       <w:pPr>
         <w:rPr>
@@ -1288,21 +1113,7 @@
         <w:rPr>
           <w:rFonts w:ascii="Helvetica" w:hAnsi="Helvetica" w:cs="Helvetica"/>
         </w:rPr>
-        <w:t xml:space="preserve">   &gt;&gt; </w:t>
-      </w:r>
-      <w:proofErr w:type="gramStart"/>
-      <w:r>
-        <w:rPr>
-          <w:rFonts w:ascii="Helvetica" w:hAnsi="Helvetica" w:cs="Helvetica"/>
-        </w:rPr>
-        <w:t>5-15 minute</w:t>
-      </w:r>
-      <w:proofErr w:type="gramEnd"/>
-      <w:r>
-        <w:rPr>
-          <w:rFonts w:ascii="Helvetica" w:hAnsi="Helvetica" w:cs="Helvetica"/>
-        </w:rPr>
-        <w:t xml:space="preserve"> videos: explaining concepts; --- pre-class videos, then discussions/projects/problem-solving in class. </w:t>
+        <w:t xml:space="preserve">   &gt;&gt; 5-15 minute videos: explaining concepts; --- pre-class videos, then discussions/projects/problem-solving in class. </w:t>
       </w:r>
       <w:r>
         <w:rPr>
@@ -1334,7 +1145,6 @@
         </w:rPr>
         <w:t>/</w:t>
       </w:r>
-      <w:proofErr w:type="spellStart"/>
       <w:r>
         <w:rPr>
           <w:rFonts w:ascii="Helvetica" w:hAnsi="Helvetica" w:cs="Helvetica"/>
@@ -1347,7 +1157,6 @@
         </w:rPr>
         <w:t>anopto</w:t>
       </w:r>
-      <w:proofErr w:type="spellEnd"/>
       <w:r>
         <w:rPr>
           <w:rFonts w:ascii="Helvetica" w:hAnsi="Helvetica" w:cs="Helvetica"/>
@@ -1613,19 +1422,13 @@
         </w:numPr>
       </w:pPr>
       <w:r>
-        <w:lastRenderedPageBreak/>
         <w:t xml:space="preserve">Video with </w:t>
       </w:r>
-      <w:proofErr w:type="spellStart"/>
       <w:r>
         <w:t>P</w:t>
       </w:r>
       <w:r>
-        <w:t>anopto</w:t>
-      </w:r>
-      <w:proofErr w:type="spellEnd"/>
-      <w:r>
-        <w:t xml:space="preserve">: </w:t>
+        <w:t xml:space="preserve">anopto: </w:t>
       </w:r>
       <w:r>
         <w:t xml:space="preserve">edit, </w:t>
@@ -1643,15 +1446,7 @@
         <w:t xml:space="preserve">video, because </w:t>
       </w:r>
       <w:r>
-        <w:t xml:space="preserve">this is a </w:t>
-      </w:r>
-      <w:proofErr w:type="gramStart"/>
-      <w:r>
-        <w:t>theory oriented</w:t>
-      </w:r>
-      <w:proofErr w:type="gramEnd"/>
-      <w:r>
-        <w:t xml:space="preserve"> course,</w:t>
+        <w:t>this is a theory oriented course,</w:t>
       </w:r>
       <w:r>
         <w:t xml:space="preserve"> so we focus on </w:t>
@@ -1702,15 +1497,7 @@
         <w:t xml:space="preserve">About payment: </w:t>
       </w:r>
       <w:r>
-        <w:t>15$/</w:t>
-      </w:r>
-      <w:proofErr w:type="spellStart"/>
-      <w:r>
-        <w:t>hrs</w:t>
-      </w:r>
-      <w:proofErr w:type="spellEnd"/>
-      <w:r>
-        <w:t>*300hrs. We may bring other hand for help if needed.</w:t>
+        <w:t>15$/hrs*300hrs. We may bring other hand for help if needed.</w:t>
       </w:r>
     </w:p>
     <w:p>
@@ -2433,14 +2220,12 @@
         </w:rPr>
         <w:t xml:space="preserve">: </w:t>
       </w:r>
-      <w:proofErr w:type="gramStart"/>
       <w:r>
         <w:rPr>
           <w:rFonts w:ascii="Helvetica" w:hAnsi="Helvetica" w:cs="Helvetica"/>
         </w:rPr>
         <w:t>illustrate</w:t>
       </w:r>
-      <w:proofErr w:type="gramEnd"/>
       <w:r>
         <w:rPr>
           <w:rFonts w:ascii="Helvetica" w:hAnsi="Helvetica" w:cs="Helvetica"/>

</xml_diff>

<commit_message>
updates to SLEP: added references and a rough note; in y' parts: changed finite difference to central difference (only for Dirichlet; TBD for Neumann and mixed).
</commit_message>
<xml_diff>
--- a/notes/Project_plan_HojunFei.docx
+++ b/notes/Project_plan_HojunFei.docx
@@ -144,7 +144,39 @@
           <w:sz w:val="20"/>
           <w:szCs w:val="20"/>
         </w:rPr>
-        <w:t xml:space="preserve">- to make slight changes to PPT; to do video recording; Hojun will try the Panapto first; </w:t>
+        <w:t xml:space="preserve">- to make slight changes to PPT; to do video recording; </w:t>
+      </w:r>
+      <w:proofErr w:type="spellStart"/>
+      <w:r>
+        <w:rPr>
+          <w:sz w:val="20"/>
+          <w:szCs w:val="20"/>
+        </w:rPr>
+        <w:t>Hojun</w:t>
+      </w:r>
+      <w:proofErr w:type="spellEnd"/>
+      <w:r>
+        <w:rPr>
+          <w:sz w:val="20"/>
+          <w:szCs w:val="20"/>
+        </w:rPr>
+        <w:t xml:space="preserve"> will try the </w:t>
+      </w:r>
+      <w:proofErr w:type="spellStart"/>
+      <w:r>
+        <w:rPr>
+          <w:sz w:val="20"/>
+          <w:szCs w:val="20"/>
+        </w:rPr>
+        <w:t>Panapto</w:t>
+      </w:r>
+      <w:proofErr w:type="spellEnd"/>
+      <w:r>
+        <w:rPr>
+          <w:sz w:val="20"/>
+          <w:szCs w:val="20"/>
+        </w:rPr>
+        <w:t xml:space="preserve"> first; </w:t>
       </w:r>
     </w:p>
     <w:p>
@@ -215,7 +247,37 @@
           <w:sz w:val="20"/>
           <w:szCs w:val="20"/>
         </w:rPr>
-        <w:t xml:space="preserve">&gt;&gt;  </w:t>
+        <w:t>&gt;</w:t>
+      </w:r>
+      <w:proofErr w:type="gramStart"/>
+      <w:r>
+        <w:rPr>
+          <w:sz w:val="20"/>
+          <w:szCs w:val="20"/>
+        </w:rPr>
+        <w:t xml:space="preserve">&gt;  </w:t>
+      </w:r>
+      <w:r>
+        <w:rPr>
+          <w:sz w:val="20"/>
+          <w:szCs w:val="20"/>
+        </w:rPr>
+        <w:t>the</w:t>
+      </w:r>
+      <w:proofErr w:type="gramEnd"/>
+      <w:r>
+        <w:rPr>
+          <w:sz w:val="20"/>
+          <w:szCs w:val="20"/>
+        </w:rPr>
+        <w:t xml:space="preserve"> </w:t>
+      </w:r>
+      <w:r>
+        <w:rPr>
+          <w:sz w:val="20"/>
+          <w:szCs w:val="20"/>
+        </w:rPr>
+        <w:t xml:space="preserve">same as </w:t>
       </w:r>
       <w:r>
         <w:rPr>
@@ -229,21 +291,23 @@
           <w:sz w:val="20"/>
           <w:szCs w:val="20"/>
         </w:rPr>
-        <w:t xml:space="preserve">same as </w:t>
-      </w:r>
-      <w:r>
-        <w:rPr>
-          <w:sz w:val="20"/>
-          <w:szCs w:val="20"/>
-        </w:rPr>
-        <w:t xml:space="preserve">the </w:t>
-      </w:r>
-      <w:r>
-        <w:rPr>
-          <w:sz w:val="20"/>
-          <w:szCs w:val="20"/>
-        </w:rPr>
-        <w:t xml:space="preserve">rectangle case; use polarplot; </w:t>
+        <w:t xml:space="preserve">rectangle case; use </w:t>
+      </w:r>
+      <w:proofErr w:type="spellStart"/>
+      <w:r>
+        <w:rPr>
+          <w:sz w:val="20"/>
+          <w:szCs w:val="20"/>
+        </w:rPr>
+        <w:t>polarplot</w:t>
+      </w:r>
+      <w:proofErr w:type="spellEnd"/>
+      <w:r>
+        <w:rPr>
+          <w:sz w:val="20"/>
+          <w:szCs w:val="20"/>
+        </w:rPr>
+        <w:t xml:space="preserve">; </w:t>
       </w:r>
     </w:p>
     <w:p>
@@ -488,14 +552,30 @@
           <w:sz w:val="20"/>
           <w:szCs w:val="20"/>
         </w:rPr>
-        <w:t xml:space="preserve">. &gt;&gt;&gt;&gt; </w:t>
-      </w:r>
-      <w:r>
-        <w:rPr>
-          <w:sz w:val="20"/>
-          <w:szCs w:val="20"/>
-        </w:rPr>
-        <w:t xml:space="preserve"> code done</w:t>
+        <w:t>. &gt;&gt;&gt;</w:t>
+      </w:r>
+      <w:proofErr w:type="gramStart"/>
+      <w:r>
+        <w:rPr>
+          <w:sz w:val="20"/>
+          <w:szCs w:val="20"/>
+        </w:rPr>
+        <w:t xml:space="preserve">&gt; </w:t>
+      </w:r>
+      <w:r>
+        <w:rPr>
+          <w:sz w:val="20"/>
+          <w:szCs w:val="20"/>
+        </w:rPr>
+        <w:t xml:space="preserve"> code</w:t>
+      </w:r>
+      <w:proofErr w:type="gramEnd"/>
+      <w:r>
+        <w:rPr>
+          <w:sz w:val="20"/>
+          <w:szCs w:val="20"/>
+        </w:rPr>
+        <w:t xml:space="preserve"> done</w:t>
       </w:r>
       <w:r>
         <w:rPr>
@@ -511,12 +591,21 @@
         </w:rPr>
         <w:t xml:space="preserve">; </w:t>
       </w:r>
-      <w:r>
-        <w:rPr>
-          <w:sz w:val="20"/>
-          <w:szCs w:val="20"/>
-        </w:rPr>
-        <w:t xml:space="preserve">Hojun added </w:t>
+      <w:proofErr w:type="spellStart"/>
+      <w:r>
+        <w:rPr>
+          <w:sz w:val="20"/>
+          <w:szCs w:val="20"/>
+        </w:rPr>
+        <w:t>Hojun</w:t>
+      </w:r>
+      <w:proofErr w:type="spellEnd"/>
+      <w:r>
+        <w:rPr>
+          <w:sz w:val="20"/>
+          <w:szCs w:val="20"/>
+        </w:rPr>
+        <w:t xml:space="preserve"> added </w:t>
       </w:r>
       <w:r>
         <w:rPr>
@@ -616,12 +705,21 @@
           <w:szCs w:val="20"/>
         </w:rPr>
       </w:pPr>
-      <w:r>
-        <w:rPr>
-          <w:sz w:val="20"/>
-          <w:szCs w:val="20"/>
-        </w:rPr>
-        <w:t xml:space="preserve">Hojun </w:t>
+      <w:proofErr w:type="spellStart"/>
+      <w:r>
+        <w:rPr>
+          <w:sz w:val="20"/>
+          <w:szCs w:val="20"/>
+        </w:rPr>
+        <w:t>Hojun</w:t>
+      </w:r>
+      <w:proofErr w:type="spellEnd"/>
+      <w:r>
+        <w:rPr>
+          <w:sz w:val="20"/>
+          <w:szCs w:val="20"/>
+        </w:rPr>
+        <w:t xml:space="preserve"> </w:t>
       </w:r>
       <w:r>
         <w:rPr>
@@ -644,6 +742,7 @@
         </w:rPr>
         <w:t xml:space="preserve"> (</w:t>
       </w:r>
+      <w:proofErr w:type="spellStart"/>
       <w:r>
         <w:rPr>
           <w:sz w:val="20"/>
@@ -663,7 +762,15 @@
           <w:sz w:val="20"/>
           <w:szCs w:val="20"/>
         </w:rPr>
-        <w:t>s comments</w:t>
+        <w:t>s</w:t>
+      </w:r>
+      <w:proofErr w:type="spellEnd"/>
+      <w:r>
+        <w:rPr>
+          <w:sz w:val="20"/>
+          <w:szCs w:val="20"/>
+        </w:rPr>
+        <w:t xml:space="preserve"> comments</w:t>
       </w:r>
       <w:r>
         <w:rPr>
@@ -721,12 +828,21 @@
           <w:szCs w:val="20"/>
         </w:rPr>
       </w:pPr>
-      <w:r>
-        <w:rPr>
-          <w:sz w:val="20"/>
-          <w:szCs w:val="20"/>
-        </w:rPr>
-        <w:t xml:space="preserve">Hojun wrote note about SLEP numerical approximation by Finite Difference. </w:t>
+      <w:proofErr w:type="spellStart"/>
+      <w:r>
+        <w:rPr>
+          <w:sz w:val="20"/>
+          <w:szCs w:val="20"/>
+        </w:rPr>
+        <w:t>Hojun</w:t>
+      </w:r>
+      <w:proofErr w:type="spellEnd"/>
+      <w:r>
+        <w:rPr>
+          <w:sz w:val="20"/>
+          <w:szCs w:val="20"/>
+        </w:rPr>
+        <w:t xml:space="preserve"> wrote note about SLEP numerical approximation by Finite Difference. </w:t>
       </w:r>
     </w:p>
     <w:p>
@@ -746,7 +862,23 @@
           <w:sz w:val="20"/>
           <w:szCs w:val="20"/>
         </w:rPr>
-        <w:t>Qingci An join the project to help (</w:t>
+        <w:t xml:space="preserve">Qingci </w:t>
+      </w:r>
+      <w:proofErr w:type="gramStart"/>
+      <w:r>
+        <w:rPr>
+          <w:sz w:val="20"/>
+          <w:szCs w:val="20"/>
+        </w:rPr>
+        <w:t>An</w:t>
+      </w:r>
+      <w:proofErr w:type="gramEnd"/>
+      <w:r>
+        <w:rPr>
+          <w:sz w:val="20"/>
+          <w:szCs w:val="20"/>
+        </w:rPr>
+        <w:t xml:space="preserve"> join the project to help (</w:t>
       </w:r>
       <w:r>
         <w:rPr>
@@ -771,12 +903,21 @@
           <w:szCs w:val="20"/>
         </w:rPr>
       </w:pPr>
-      <w:r>
-        <w:rPr>
-          <w:sz w:val="20"/>
-          <w:szCs w:val="20"/>
-        </w:rPr>
-        <w:t>Todo:</w:t>
+      <w:proofErr w:type="spellStart"/>
+      <w:r>
+        <w:rPr>
+          <w:sz w:val="20"/>
+          <w:szCs w:val="20"/>
+        </w:rPr>
+        <w:t>Todo</w:t>
+      </w:r>
+      <w:proofErr w:type="spellEnd"/>
+      <w:r>
+        <w:rPr>
+          <w:sz w:val="20"/>
+          <w:szCs w:val="20"/>
+        </w:rPr>
+        <w:t>:</w:t>
       </w:r>
     </w:p>
     <w:p>
@@ -796,7 +937,39 @@
           <w:sz w:val="20"/>
           <w:szCs w:val="20"/>
         </w:rPr>
-        <w:t xml:space="preserve">code (use eig(A,R)); with p, p’, q, r as input  </w:t>
+        <w:t xml:space="preserve">code (use </w:t>
+      </w:r>
+      <w:proofErr w:type="spellStart"/>
+      <w:r>
+        <w:rPr>
+          <w:sz w:val="20"/>
+          <w:szCs w:val="20"/>
+        </w:rPr>
+        <w:t>eig</w:t>
+      </w:r>
+      <w:proofErr w:type="spellEnd"/>
+      <w:r>
+        <w:rPr>
+          <w:sz w:val="20"/>
+          <w:szCs w:val="20"/>
+        </w:rPr>
+        <w:t>(</w:t>
+      </w:r>
+      <w:proofErr w:type="gramStart"/>
+      <w:r>
+        <w:rPr>
+          <w:sz w:val="20"/>
+          <w:szCs w:val="20"/>
+        </w:rPr>
+        <w:t>A,R</w:t>
+      </w:r>
+      <w:proofErr w:type="gramEnd"/>
+      <w:r>
+        <w:rPr>
+          <w:sz w:val="20"/>
+          <w:szCs w:val="20"/>
+        </w:rPr>
+        <w:t xml:space="preserve">)); with p, p’, q, r as input  </w:t>
       </w:r>
       <w:r>
         <w:rPr>
@@ -844,7 +1017,32 @@
           <w:sz w:val="20"/>
           <w:szCs w:val="20"/>
         </w:rPr>
-        <w:t>Test what happens when N goes large (change p,q,r) and see if Gibbs phenomenon happens</w:t>
+        <w:t xml:space="preserve">Test what happens when N goes large (change </w:t>
+      </w:r>
+      <w:proofErr w:type="spellStart"/>
+      <w:proofErr w:type="gramStart"/>
+      <w:r>
+        <w:rPr>
+          <w:sz w:val="20"/>
+          <w:szCs w:val="20"/>
+        </w:rPr>
+        <w:t>p,q</w:t>
+      </w:r>
+      <w:proofErr w:type="gramEnd"/>
+      <w:r>
+        <w:rPr>
+          <w:sz w:val="20"/>
+          <w:szCs w:val="20"/>
+        </w:rPr>
+        <w:t>,r</w:t>
+      </w:r>
+      <w:proofErr w:type="spellEnd"/>
+      <w:r>
+        <w:rPr>
+          <w:sz w:val="20"/>
+          <w:szCs w:val="20"/>
+        </w:rPr>
+        <w:t>) and see if Gibbs phenomenon happens</w:t>
       </w:r>
     </w:p>
     <w:p>
@@ -875,6 +1073,7 @@
         </w:rPr>
         <w:t xml:space="preserve">5 week </w:t>
       </w:r>
+      <w:proofErr w:type="gramStart"/>
       <w:r>
         <w:rPr>
           <w:sz w:val="20"/>
@@ -903,6 +1102,7 @@
         </w:rPr>
         <w:t>TODO</w:t>
       </w:r>
+      <w:proofErr w:type="gramEnd"/>
       <w:r>
         <w:rPr>
           <w:sz w:val="20"/>
@@ -1066,8 +1266,10 @@
           <w:sz w:val="20"/>
           <w:szCs w:val="20"/>
         </w:rPr>
-        <w:t>8</w:t>
-      </w:r>
+        <w:t>9</w:t>
+      </w:r>
+      <w:bookmarkStart w:id="0" w:name="_GoBack"/>
+      <w:bookmarkEnd w:id="0"/>
       <w:r>
         <w:rPr>
           <w:rFonts w:ascii="Helvetica" w:hAnsi="Helvetica" w:cs="Helvetica"/>
@@ -1121,7 +1323,15 @@
           <w:sz w:val="20"/>
           <w:szCs w:val="20"/>
         </w:rPr>
-        <w:t>&gt;&gt;8</w:t>
+        <w:t>&gt;&gt;</w:t>
+      </w:r>
+      <w:r>
+        <w:rPr>
+          <w:rFonts w:ascii="Helvetica" w:hAnsi="Helvetica" w:cs="Helvetica"/>
+          <w:sz w:val="20"/>
+          <w:szCs w:val="20"/>
+        </w:rPr>
+        <w:t>9</w:t>
       </w:r>
       <w:r>
         <w:rPr>
@@ -1483,7 +1693,16 @@
           <w:sz w:val="20"/>
           <w:szCs w:val="20"/>
         </w:rPr>
-        <w:t xml:space="preserve">) </w:t>
+        <w:t>)</w:t>
+      </w:r>
+      <w:proofErr w:type="gramStart"/>
+      <w:r>
+        <w:rPr>
+          <w:rFonts w:ascii="Helvetica" w:hAnsi="Helvetica" w:cs="Helvetica"/>
+          <w:sz w:val="20"/>
+          <w:szCs w:val="20"/>
+        </w:rPr>
+        <w:t xml:space="preserve"> </w:t>
       </w:r>
       <w:r>
         <w:rPr>
@@ -1493,6 +1712,7 @@
         </w:rPr>
         <w:t xml:space="preserve">  (</w:t>
       </w:r>
+      <w:proofErr w:type="gramEnd"/>
       <w:r>
         <w:rPr>
           <w:rFonts w:ascii="Helvetica" w:hAnsi="Helvetica" w:cs="Helvetica"/>
@@ -1574,8 +1794,6 @@
         </w:rPr>
         <w:t xml:space="preserve">notes, </w:t>
       </w:r>
-      <w:bookmarkStart w:id="0" w:name="_GoBack"/>
-      <w:bookmarkEnd w:id="0"/>
       <w:r>
         <w:rPr>
           <w:b/>
@@ -2395,7 +2613,21 @@
         <w:rPr>
           <w:rFonts w:ascii="Helvetica" w:hAnsi="Helvetica" w:cs="Helvetica"/>
         </w:rPr>
-        <w:t xml:space="preserve">   &gt;&gt; 5-15 minute videos: explaining concepts; --- pre-class videos, then discussions/projects/problem-solving in class. </w:t>
+        <w:t xml:space="preserve">   &gt;&gt; </w:t>
+      </w:r>
+      <w:proofErr w:type="gramStart"/>
+      <w:r>
+        <w:rPr>
+          <w:rFonts w:ascii="Helvetica" w:hAnsi="Helvetica" w:cs="Helvetica"/>
+        </w:rPr>
+        <w:t>5-15 minute</w:t>
+      </w:r>
+      <w:proofErr w:type="gramEnd"/>
+      <w:r>
+        <w:rPr>
+          <w:rFonts w:ascii="Helvetica" w:hAnsi="Helvetica" w:cs="Helvetica"/>
+        </w:rPr>
+        <w:t xml:space="preserve"> videos: explaining concepts; --- pre-class videos, then discussions/projects/problem-solving in class. </w:t>
       </w:r>
       <w:r>
         <w:rPr>
@@ -2427,6 +2659,7 @@
         </w:rPr>
         <w:t>/</w:t>
       </w:r>
+      <w:proofErr w:type="spellStart"/>
       <w:r>
         <w:rPr>
           <w:rFonts w:ascii="Helvetica" w:hAnsi="Helvetica" w:cs="Helvetica"/>
@@ -2439,6 +2672,7 @@
         </w:rPr>
         <w:t>anopto</w:t>
       </w:r>
+      <w:proofErr w:type="spellEnd"/>
       <w:r>
         <w:rPr>
           <w:rFonts w:ascii="Helvetica" w:hAnsi="Helvetica" w:cs="Helvetica"/>
@@ -2706,11 +2940,16 @@
       <w:r>
         <w:t xml:space="preserve">Video with </w:t>
       </w:r>
+      <w:proofErr w:type="spellStart"/>
       <w:r>
         <w:t>P</w:t>
       </w:r>
       <w:r>
-        <w:t xml:space="preserve">anopto: </w:t>
+        <w:t>anopto</w:t>
+      </w:r>
+      <w:proofErr w:type="spellEnd"/>
+      <w:r>
+        <w:t xml:space="preserve">: </w:t>
       </w:r>
       <w:r>
         <w:t xml:space="preserve">edit, </w:t>
@@ -2728,7 +2967,15 @@
         <w:t xml:space="preserve">video, because </w:t>
       </w:r>
       <w:r>
-        <w:t>this is a theory oriented course,</w:t>
+        <w:t xml:space="preserve">this is a </w:t>
+      </w:r>
+      <w:proofErr w:type="gramStart"/>
+      <w:r>
+        <w:t>theory oriented</w:t>
+      </w:r>
+      <w:proofErr w:type="gramEnd"/>
+      <w:r>
+        <w:t xml:space="preserve"> course,</w:t>
       </w:r>
       <w:r>
         <w:t xml:space="preserve"> so we focus on </w:t>
@@ -2779,7 +3026,15 @@
         <w:t xml:space="preserve">About payment: </w:t>
       </w:r>
       <w:r>
-        <w:t>15$/hrs*300hrs. We may bring other hand for help if needed.</w:t>
+        <w:t>15$/</w:t>
+      </w:r>
+      <w:proofErr w:type="spellStart"/>
+      <w:r>
+        <w:t>hrs</w:t>
+      </w:r>
+      <w:proofErr w:type="spellEnd"/>
+      <w:r>
+        <w:t>*300hrs. We may bring other hand for help if needed.</w:t>
       </w:r>
     </w:p>
     <w:p>
@@ -3951,6 +4206,7 @@
         </w:rPr>
         <w:t xml:space="preserve">: </w:t>
       </w:r>
+      <w:proofErr w:type="gramStart"/>
       <w:r>
         <w:rPr>
           <w:rFonts w:ascii="Helvetica" w:hAnsi="Helvetica" w:cs="Helvetica"/>
@@ -3959,6 +4215,7 @@
         </w:rPr>
         <w:t>illustrate</w:t>
       </w:r>
+      <w:proofErr w:type="gramEnd"/>
       <w:r>
         <w:rPr>
           <w:rFonts w:ascii="Helvetica" w:hAnsi="Helvetica" w:cs="Helvetica"/>

</xml_diff>